<commit_message>
Update 2. InnoDB Buffer Pool.docx
</commit_message>
<xml_diff>
--- a/21.存储引擎/2. InnoDB/2. InnoDB Buffer Pool.docx
+++ b/21.存储引擎/2. InnoDB/2. InnoDB Buffer Pool.docx
@@ -99,6 +99,75 @@
     </w:p>
     <w:p>
       <w:pPr>
+        <w:jc w:val="center"/>
+        <w:rPr>
+          <w:rFonts w:hint="eastAsia"/>
+          <w:lang w:val="en-US" w:eastAsia="zh-CN"/>
+        </w:rPr>
+      </w:pPr>
+      <w:r>
+        <w:rPr>
+          <w:rFonts w:hint="eastAsia"/>
+          <w:lang w:val="en-US" w:eastAsia="zh-CN"/>
+        </w:rPr>
+        <w:drawing>
+          <wp:inline distT="0" distB="0" distL="114300" distR="114300">
+            <wp:extent cx="4515485" cy="2836545"/>
+            <wp:effectExtent l="0" t="0" r="5715" b="8255"/>
+            <wp:docPr id="1" name="图片 1" descr="531a0df79ae8864cc12eef9626c18f7"/>
+            <wp:cNvGraphicFramePr>
+              <a:graphicFrameLocks xmlns:a="http://schemas.openxmlformats.org/drawingml/2006/main" noChangeAspect="1"/>
+            </wp:cNvGraphicFramePr>
+            <a:graphic xmlns:a="http://schemas.openxmlformats.org/drawingml/2006/main">
+              <a:graphicData uri="http://schemas.openxmlformats.org/drawingml/2006/picture">
+                <pic:pic xmlns:pic="http://schemas.openxmlformats.org/drawingml/2006/picture">
+                  <pic:nvPicPr>
+                    <pic:cNvPr id="1" name="图片 1" descr="531a0df79ae8864cc12eef9626c18f7"/>
+                    <pic:cNvPicPr>
+                      <a:picLocks noChangeAspect="1"/>
+                    </pic:cNvPicPr>
+                  </pic:nvPicPr>
+                  <pic:blipFill>
+                    <a:blip r:embed="rId4"/>
+                    <a:stretch>
+                      <a:fillRect/>
+                    </a:stretch>
+                  </pic:blipFill>
+                  <pic:spPr>
+                    <a:xfrm>
+                      <a:off x="0" y="0"/>
+                      <a:ext cx="4515485" cy="2836545"/>
+                    </a:xfrm>
+                    <a:prstGeom prst="rect">
+                      <a:avLst/>
+                    </a:prstGeom>
+                  </pic:spPr>
+                </pic:pic>
+              </a:graphicData>
+            </a:graphic>
+          </wp:inline>
+        </w:drawing>
+      </w:r>
+    </w:p>
+    <w:p>
+      <w:pPr>
+        <w:ind w:firstLine="420" w:firstLineChars="0"/>
+        <w:jc w:val="both"/>
+        <w:rPr>
+          <w:rFonts w:hint="default"/>
+          <w:lang w:val="en-US" w:eastAsia="zh-CN"/>
+        </w:rPr>
+      </w:pPr>
+      <w:r>
+        <w:rPr>
+          <w:rFonts w:hint="eastAsia"/>
+          <w:lang w:val="en-US" w:eastAsia="zh-CN"/>
+        </w:rPr>
+        <w:t>注：从磁盘加载数据到内存中之后，不是先更新内存中的数据，而是WAL（日志先行），先写undo日志（回滚时候使用）。</w:t>
+      </w:r>
+    </w:p>
+    <w:p>
+      <w:pPr>
         <w:ind w:firstLine="420" w:firstLineChars="0"/>
         <w:rPr>
           <w:rFonts w:hint="eastAsia"/>
@@ -225,6 +294,7 @@
         <w:ind w:firstLine="420" w:firstLineChars="0"/>
         <w:rPr>
           <w:rFonts w:hint="default"/>
+          <w:color w:val="FF0000"/>
           <w:lang w:val="en-US" w:eastAsia="zh-CN"/>
         </w:rPr>
       </w:pPr>
@@ -280,13 +350,15 @@
       <w:r>
         <w:rPr>
           <w:rFonts w:hint="eastAsia"/>
-          <w:lang w:val="en-US" w:eastAsia="zh-CN"/>
-        </w:rPr>
-        <w:tab/>
-      </w:r>
-      <w:r>
-        <w:rPr>
-          <w:rFonts w:hint="default"/>
+          <w:color w:val="FF0000"/>
+          <w:lang w:val="en-US" w:eastAsia="zh-CN"/>
+        </w:rPr>
+        <w:tab/>
+      </w:r>
+      <w:r>
+        <w:rPr>
+          <w:rFonts w:hint="default"/>
+          <w:color w:val="FF0000"/>
           <w:lang w:val="en-US" w:eastAsia="zh-CN"/>
         </w:rPr>
         <w:t>SELECT @@innodb_buffer_pool_size/1024/1024/1024; #字节转为G</w:t>
@@ -294,6 +366,7 @@
       <w:r>
         <w:rPr>
           <w:rFonts w:hint="default"/>
+          <w:color w:val="FF0000"/>
           <w:lang w:val="en-US" w:eastAsia="zh-CN"/>
         </w:rPr>
         <w:br w:type="textWrapping"/>
@@ -336,13 +409,15 @@
       <w:r>
         <w:rPr>
           <w:rFonts w:hint="eastAsia"/>
-          <w:lang w:val="en-US" w:eastAsia="zh-CN"/>
-        </w:rPr>
-        <w:tab/>
-      </w:r>
-      <w:r>
-        <w:rPr>
-          <w:rFonts w:hint="default"/>
+          <w:color w:val="FF0000"/>
+          <w:lang w:val="en-US" w:eastAsia="zh-CN"/>
+        </w:rPr>
+        <w:tab/>
+      </w:r>
+      <w:r>
+        <w:rPr>
+          <w:rFonts w:hint="default"/>
+          <w:color w:val="FF0000"/>
           <w:lang w:val="en-US" w:eastAsia="zh-CN"/>
         </w:rPr>
         <w:t>set global innodb_buffer_pool_size = 4227858432; ##单位字节</w:t>
@@ -395,7 +470,7 @@
           <w:rFonts w:hint="eastAsia"/>
           <w:lang w:val="en-US" w:eastAsia="zh-CN"/>
         </w:rPr>
-        <w:t> MySQL在执行增删改的时候数据是会被加载到 Buffer Pool 中的，既然这样数据是怎么被加载进来的，是一条一条还是说是以其他的形式呢。</w:t>
+        <w:t> MySQL在执行增删改的时候数据是会被加载到Buffer Pool中的，既然这样数据是怎么被加载进来的，是一条一条还是说是以其他的形式呢。</w:t>
       </w:r>
       <w:r>
         <w:rPr>
@@ -403,7 +478,37 @@
           <w:color w:val="FF0000"/>
           <w:lang w:val="en-US" w:eastAsia="zh-CN"/>
         </w:rPr>
-        <w:t>我们操作的数据都是以表+行的方式，而表+行仅仅是逻辑上的概念，MySQL并不会像我们一样去操作行数据，而是抽象出来一个一个的数据页概念，每个数据页的大小默认是16KB</w:t>
+        <w:t>我们操作的数据都是以表+行的方式，而表+行仅仅是逻辑上的概念，MySQL并不会像我们一样去操作行数据，而是抽象出来一个一个的</w:t>
+      </w:r>
+      <w:r>
+        <w:rPr>
+          <w:rFonts w:hint="eastAsia"/>
+          <w:b/>
+          <w:bCs/>
+          <w:color w:val="FF0000"/>
+          <w:u w:val="single"/>
+          <w:lang w:val="en-US" w:eastAsia="zh-CN"/>
+        </w:rPr>
+        <w:t>数据页</w:t>
+      </w:r>
+      <w:r>
+        <w:rPr>
+          <w:rFonts w:hint="eastAsia"/>
+          <w:color w:val="FF0000"/>
+          <w:lang w:val="en-US" w:eastAsia="zh-CN"/>
+        </w:rPr>
+        <w:t>概念，</w:t>
+      </w:r>
+      <w:r>
+        <w:rPr>
+          <w:rFonts w:hint="eastAsia"/>
+          <w:b/>
+          <w:bCs/>
+          <w:color w:val="FF0000"/>
+          <w:u w:val="single"/>
+          <w:lang w:val="en-US" w:eastAsia="zh-CN"/>
+        </w:rPr>
+        <w:t>每个数据页的大小默认是16KB</w:t>
       </w:r>
       <w:r>
         <w:rPr>
@@ -477,7 +582,7 @@
                     </pic:cNvPicPr>
                   </pic:nvPicPr>
                   <pic:blipFill>
-                    <a:blip r:embed="rId4"/>
+                    <a:blip r:embed="rId5"/>
                     <a:stretch>
                       <a:fillRect/>
                     </a:stretch>
@@ -584,6 +689,12 @@
           <w:lang w:val="en-US" w:eastAsia="zh-CN"/>
         </w:rPr>
         <w:tab/>
+      </w:r>
+      <w:r>
+        <w:rPr>
+          <w:rFonts w:hint="eastAsia"/>
+          <w:lang w:val="en-US" w:eastAsia="zh-CN"/>
+        </w:rPr>
         <w:t>当MySql启动的时候，就会初始化Buffer Pool，这个时候MySQL会根据系统中设置的innodb_buffer_pool_size大小去内存中申请一块</w:t>
       </w:r>
       <w:r>
@@ -599,7 +710,37 @@
           <w:rFonts w:hint="eastAsia"/>
           <w:lang w:val="en-US" w:eastAsia="zh-CN"/>
         </w:rPr>
-        <w:t>，实际上在这个内存区域比配置的值稍微大一些，因为【描述数据】也是占用一定的内存空间的，当在内存区域申请完毕之后，MySql会根据默认的缓存页的大小（16KB）和对应`缓存页*15%`大小(800B左右)的数据描述的大小，将内存区域划分为一个个的缓存页和对应的描述数据。</w:t>
+        <w:t>，</w:t>
+      </w:r>
+      <w:r>
+        <w:rPr>
+          <w:rFonts w:hint="eastAsia"/>
+          <w:color w:val="FF0000"/>
+          <w:lang w:val="en-US" w:eastAsia="zh-CN"/>
+        </w:rPr>
+        <w:t>实际上在这个内存区域比配置的值稍微大一些</w:t>
+      </w:r>
+      <w:r>
+        <w:rPr>
+          <w:rFonts w:hint="eastAsia"/>
+          <w:lang w:val="en-US" w:eastAsia="zh-CN"/>
+        </w:rPr>
+        <w:t>，因为【描述数据】也是占用一定的内存空间的，</w:t>
+      </w:r>
+      <w:r>
+        <w:rPr>
+          <w:rFonts w:hint="eastAsia"/>
+          <w:color w:val="FF0000"/>
+          <w:lang w:val="en-US" w:eastAsia="zh-CN"/>
+        </w:rPr>
+        <w:t>当在内存区域申请完毕之后，MySql会根据默认的缓存页的大小（16KB）和对应`缓存页*15%`大小(800B左右)的数据描述的大小，将内存区域划分为一个个的缓存页和对应的描述数据</w:t>
+      </w:r>
+      <w:r>
+        <w:rPr>
+          <w:rFonts w:hint="eastAsia"/>
+          <w:lang w:val="en-US" w:eastAsia="zh-CN"/>
+        </w:rPr>
+        <w:t>。</w:t>
       </w:r>
     </w:p>
     <w:p>
@@ -617,9 +758,9 @@
         </w:rPr>
         <w:drawing>
           <wp:inline distT="0" distB="0" distL="114300" distR="114300">
-            <wp:extent cx="3568700" cy="1784350"/>
-            <wp:effectExtent l="0" t="0" r="0" b="6350"/>
-            <wp:docPr id="3" name="图片 3"/>
+            <wp:extent cx="3879215" cy="2234565"/>
+            <wp:effectExtent l="0" t="0" r="6985" b="635"/>
+            <wp:docPr id="3" name="图片 3" descr="9eff72f6910f1436eeca5a87b8ea985"/>
             <wp:cNvGraphicFramePr>
               <a:graphicFrameLocks xmlns:a="http://schemas.openxmlformats.org/drawingml/2006/main" noChangeAspect="1"/>
             </wp:cNvGraphicFramePr>
@@ -627,128 +768,7 @@
               <a:graphicData uri="http://schemas.openxmlformats.org/drawingml/2006/picture">
                 <pic:pic xmlns:pic="http://schemas.openxmlformats.org/drawingml/2006/picture">
                   <pic:nvPicPr>
-                    <pic:cNvPr id="3" name="图片 3"/>
-                    <pic:cNvPicPr>
-                      <a:picLocks noChangeAspect="1"/>
-                    </pic:cNvPicPr>
-                  </pic:nvPicPr>
-                  <pic:blipFill>
-                    <a:blip r:embed="rId5"/>
-                    <a:stretch>
-                      <a:fillRect/>
-                    </a:stretch>
-                  </pic:blipFill>
-                  <pic:spPr>
-                    <a:xfrm>
-                      <a:off x="0" y="0"/>
-                      <a:ext cx="3568700" cy="1784350"/>
-                    </a:xfrm>
-                    <a:prstGeom prst="rect">
-                      <a:avLst/>
-                    </a:prstGeom>
-                    <a:noFill/>
-                    <a:ln>
-                      <a:noFill/>
-                    </a:ln>
-                  </pic:spPr>
-                </pic:pic>
-              </a:graphicData>
-            </a:graphic>
-          </wp:inline>
-        </w:drawing>
-      </w:r>
-    </w:p>
-    <w:p>
-      <w:pPr>
-        <w:pStyle w:val="3"/>
-        <w:bidi w:val="0"/>
-        <w:rPr>
-          <w:rFonts w:hint="eastAsia"/>
-          <w:lang w:val="en-US" w:eastAsia="zh-CN"/>
-        </w:rPr>
-      </w:pPr>
-      <w:r>
-        <w:rPr>
-          <w:rFonts w:hint="eastAsia"/>
-          <w:lang w:val="en-US" w:eastAsia="zh-CN"/>
-        </w:rPr>
-        <w:t>Free链表</w:t>
-      </w:r>
-    </w:p>
-    <w:p>
-      <w:pPr>
-        <w:ind w:firstLine="420" w:firstLineChars="0"/>
-        <w:rPr>
-          <w:rFonts w:hint="eastAsia"/>
-          <w:lang w:val="en-US" w:eastAsia="zh-CN"/>
-        </w:rPr>
-      </w:pPr>
-      <w:r>
-        <w:rPr>
-          <w:rFonts w:hint="eastAsia"/>
-          <w:lang w:val="en-US" w:eastAsia="zh-CN"/>
-        </w:rPr>
-        <w:t>上面是说了每个数据页会被加载到一个缓存页中，但是加载的时候 MySQL是如何知道那个缓存页有数据，那个缓存页没有数据呢？换句话说， MySQL是怎么区分哪些缓存页是空闲的状态，是可以用来存放数据页的。</w:t>
-      </w:r>
-    </w:p>
-    <w:p>
-      <w:pPr>
-        <w:ind w:firstLine="420" w:firstLineChars="0"/>
-        <w:rPr>
-          <w:rFonts w:hint="eastAsia"/>
-          <w:lang w:val="en-US" w:eastAsia="zh-CN"/>
-        </w:rPr>
-      </w:pPr>
-      <w:r>
-        <w:rPr>
-          <w:rFonts w:hint="eastAsia"/>
-          <w:lang w:val="en-US" w:eastAsia="zh-CN"/>
-        </w:rPr>
-        <w:t>为了解决这个问题，MySQL为Buffer Pool设计了一个双向链表—free链表，这个free链表的作用就是用来保存空闲缓存页的描述块（这句话这么说其实不严谨，换句话：每个空闲缓存页的描述数据组成一个双向链表，这个链表就是free链表）。之所以说free链表的作用就是用来保存空闲缓存页的描述数据是为了先让大家明白free链表的作用，另外free链表还会有一个基础节点，他会引用该链表的头结点和尾结点，还会记录节点的个数（也就是可用的空闲的缓存页的个数）。</w:t>
-      </w:r>
-    </w:p>
-    <w:p>
-      <w:pPr>
-        <w:ind w:firstLine="420" w:firstLineChars="0"/>
-        <w:rPr>
-          <w:rFonts w:hint="eastAsia"/>
-          <w:lang w:val="en-US" w:eastAsia="zh-CN"/>
-        </w:rPr>
-      </w:pPr>
-      <w:r>
-        <w:rPr>
-          <w:rFonts w:hint="eastAsia"/>
-          <w:lang w:val="en-US" w:eastAsia="zh-CN"/>
-        </w:rPr>
-        <w:t>这个时候，他可以用下面的图片来描述：</w:t>
-      </w:r>
-    </w:p>
-    <w:p>
-      <w:pPr>
-        <w:jc w:val="center"/>
-        <w:rPr>
-          <w:rFonts w:hint="eastAsia"/>
-          <w:lang w:val="en-US" w:eastAsia="zh-CN"/>
-        </w:rPr>
-      </w:pPr>
-      <w:r>
-        <w:rPr>
-          <w:rFonts w:hint="eastAsia"/>
-          <w:lang w:val="en-US" w:eastAsia="zh-CN"/>
-        </w:rPr>
-        <w:drawing>
-          <wp:inline distT="0" distB="0" distL="114300" distR="114300">
-            <wp:extent cx="3422650" cy="1536700"/>
-            <wp:effectExtent l="0" t="0" r="6350" b="0"/>
-            <wp:docPr id="4" name="图片 4"/>
-            <wp:cNvGraphicFramePr>
-              <a:graphicFrameLocks xmlns:a="http://schemas.openxmlformats.org/drawingml/2006/main" noChangeAspect="1"/>
-            </wp:cNvGraphicFramePr>
-            <a:graphic xmlns:a="http://schemas.openxmlformats.org/drawingml/2006/main">
-              <a:graphicData uri="http://schemas.openxmlformats.org/drawingml/2006/picture">
-                <pic:pic xmlns:pic="http://schemas.openxmlformats.org/drawingml/2006/picture">
-                  <pic:nvPicPr>
-                    <pic:cNvPr id="4" name="图片 4"/>
+                    <pic:cNvPr id="3" name="图片 3" descr="9eff72f6910f1436eeca5a87b8ea985"/>
                     <pic:cNvPicPr>
                       <a:picLocks noChangeAspect="1"/>
                     </pic:cNvPicPr>
@@ -762,15 +782,143 @@
                   <pic:spPr>
                     <a:xfrm>
                       <a:off x="0" y="0"/>
-                      <a:ext cx="3422650" cy="1536700"/>
+                      <a:ext cx="3879215" cy="2234565"/>
                     </a:xfrm>
                     <a:prstGeom prst="rect">
                       <a:avLst/>
                     </a:prstGeom>
-                    <a:noFill/>
-                    <a:ln>
-                      <a:noFill/>
-                    </a:ln>
+                  </pic:spPr>
+                </pic:pic>
+              </a:graphicData>
+            </a:graphic>
+          </wp:inline>
+        </w:drawing>
+      </w:r>
+    </w:p>
+    <w:p>
+      <w:pPr>
+        <w:pStyle w:val="3"/>
+        <w:bidi w:val="0"/>
+        <w:rPr>
+          <w:rFonts w:hint="eastAsia"/>
+          <w:lang w:val="en-US" w:eastAsia="zh-CN"/>
+        </w:rPr>
+      </w:pPr>
+      <w:r>
+        <w:rPr>
+          <w:rFonts w:hint="eastAsia"/>
+          <w:lang w:val="en-US" w:eastAsia="zh-CN"/>
+        </w:rPr>
+        <w:t>Free链表</w:t>
+      </w:r>
+    </w:p>
+    <w:p>
+      <w:pPr>
+        <w:ind w:firstLine="420" w:firstLineChars="0"/>
+        <w:rPr>
+          <w:rFonts w:hint="eastAsia"/>
+          <w:lang w:val="en-US" w:eastAsia="zh-CN"/>
+        </w:rPr>
+      </w:pPr>
+      <w:r>
+        <w:rPr>
+          <w:rFonts w:hint="eastAsia"/>
+          <w:lang w:val="en-US" w:eastAsia="zh-CN"/>
+        </w:rPr>
+        <w:t>上面是说了每个数据页会被加载到一个缓存页中，但是加载的时候 MySQL是如何知道那个缓存页有数据，那个缓存页没有数据呢？换句话说， MySQL是怎么区分哪些缓存页是空闲的状态，是可以用来存放数据页的。</w:t>
+      </w:r>
+    </w:p>
+    <w:p>
+      <w:pPr>
+        <w:ind w:firstLine="420" w:firstLineChars="0"/>
+        <w:rPr>
+          <w:rFonts w:hint="eastAsia"/>
+          <w:lang w:val="en-US" w:eastAsia="zh-CN"/>
+        </w:rPr>
+      </w:pPr>
+      <w:r>
+        <w:rPr>
+          <w:rFonts w:hint="eastAsia"/>
+          <w:lang w:val="en-US" w:eastAsia="zh-CN"/>
+        </w:rPr>
+        <w:t>为了解决这个问题，</w:t>
+      </w:r>
+      <w:r>
+        <w:rPr>
+          <w:rFonts w:hint="eastAsia"/>
+          <w:color w:val="FF0000"/>
+          <w:lang w:val="en-US" w:eastAsia="zh-CN"/>
+        </w:rPr>
+        <w:t>MySQL为Buffer Pool设计了一个双向链表—free链表，这个free链表的作用就是用来保存空闲缓存页的描述块</w:t>
+      </w:r>
+      <w:r>
+        <w:rPr>
+          <w:rFonts w:hint="eastAsia"/>
+          <w:lang w:val="en-US" w:eastAsia="zh-CN"/>
+        </w:rPr>
+        <w:t>（这句话这么说其实不严谨，换句话：每个空闲缓存页的描述数据组成一个双向链表，这个链表就是free链表）。之所以说free链表的作用就是用来保存空闲缓存页的描述数据是为了先让大家明白free链表的作用，另外free链表还会有一个基础节点，他会引用该链表的头结点和尾结点，还会记录节点的个数（也就是可用的空闲的缓存页的个数）。</w:t>
+      </w:r>
+    </w:p>
+    <w:p>
+      <w:pPr>
+        <w:ind w:firstLine="420" w:firstLineChars="0"/>
+        <w:rPr>
+          <w:rFonts w:hint="eastAsia"/>
+          <w:lang w:val="en-US" w:eastAsia="zh-CN"/>
+        </w:rPr>
+      </w:pPr>
+      <w:r>
+        <w:rPr>
+          <w:rFonts w:hint="eastAsia"/>
+          <w:lang w:val="en-US" w:eastAsia="zh-CN"/>
+        </w:rPr>
+        <w:t>这个时候，他可以用下面的图片来描述：</w:t>
+      </w:r>
+    </w:p>
+    <w:p>
+      <w:pPr>
+        <w:jc w:val="center"/>
+        <w:rPr>
+          <w:rFonts w:hint="eastAsia"/>
+          <w:lang w:val="en-US" w:eastAsia="zh-CN"/>
+        </w:rPr>
+      </w:pPr>
+      <w:r>
+        <w:rPr>
+          <w:rFonts w:hint="eastAsia"/>
+          <w:lang w:val="en-US" w:eastAsia="zh-CN"/>
+        </w:rPr>
+        <w:drawing>
+          <wp:inline distT="0" distB="0" distL="114300" distR="114300">
+            <wp:extent cx="4822825" cy="2237740"/>
+            <wp:effectExtent l="0" t="0" r="3175" b="10160"/>
+            <wp:docPr id="7" name="图片 7" descr="477ccaf536b8e6ad16f135709c2bb8f"/>
+            <wp:cNvGraphicFramePr>
+              <a:graphicFrameLocks xmlns:a="http://schemas.openxmlformats.org/drawingml/2006/main" noChangeAspect="1"/>
+            </wp:cNvGraphicFramePr>
+            <a:graphic xmlns:a="http://schemas.openxmlformats.org/drawingml/2006/main">
+              <a:graphicData uri="http://schemas.openxmlformats.org/drawingml/2006/picture">
+                <pic:pic xmlns:pic="http://schemas.openxmlformats.org/drawingml/2006/picture">
+                  <pic:nvPicPr>
+                    <pic:cNvPr id="7" name="图片 7" descr="477ccaf536b8e6ad16f135709c2bb8f"/>
+                    <pic:cNvPicPr>
+                      <a:picLocks noChangeAspect="1"/>
+                    </pic:cNvPicPr>
+                  </pic:nvPicPr>
+                  <pic:blipFill>
+                    <a:blip r:embed="rId7"/>
+                    <a:stretch>
+                      <a:fillRect/>
+                    </a:stretch>
+                  </pic:blipFill>
+                  <pic:spPr>
+                    <a:xfrm>
+                      <a:off x="0" y="0"/>
+                      <a:ext cx="4822825" cy="2237740"/>
+                    </a:xfrm>
+                    <a:prstGeom prst="rect">
+                      <a:avLst/>
+                    </a:prstGeom>
                   </pic:spPr>
                 </pic:pic>
               </a:graphicData>
@@ -844,7 +992,7 @@
                     </pic:cNvPicPr>
                   </pic:nvPicPr>
                   <pic:blipFill>
-                    <a:blip r:embed="rId7"/>
+                    <a:blip r:embed="rId8"/>
                     <a:stretch>
                       <a:fillRect/>
                     </a:stretch>
@@ -907,57 +1055,110 @@
       <w:r>
         <w:rPr>
           <w:rFonts w:hint="eastAsia"/>
-          <w:lang w:val="en-US" w:eastAsia="zh-CN"/>
-        </w:rPr>
-        <w:t>MySql在执行增删改的时候会一直将数据以数据页的形式加载到Buffer Pool的缓存页中，增删改的操作都是在内存中执行的，然后会有一个后台的线程数将脏数据刷新到磁盘中，但是后台的线程肯定是需要知道应该刷新哪些啊。</w:t>
-      </w:r>
-    </w:p>
-    <w:p>
-      <w:pPr>
-        <w:ind w:firstLine="420" w:firstLineChars="0"/>
-        <w:rPr>
-          <w:rFonts w:hint="eastAsia"/>
-          <w:lang w:val="en-US" w:eastAsia="zh-CN"/>
-        </w:rPr>
-      </w:pPr>
-      <w:r>
-        <w:rPr>
-          <w:rFonts w:hint="eastAsia"/>
-          <w:lang w:val="en-US" w:eastAsia="zh-CN"/>
-        </w:rPr>
-        <w:t>针对这个问题，MySQL设计出了Flush链表，他的作用就是记录被修改过的脏数据所在的缓存页对应的描述数据。如果内存中的数据和数据库和数据库中的数据不一样，那这些数据我们就称之为脏数据，脏数据之所以叫脏数据，本质上就是被缓存到缓存池中的数据被修改了，但是还没有刷新到磁盘中。</w:t>
-      </w:r>
-    </w:p>
-    <w:p>
-      <w:pPr>
-        <w:ind w:firstLine="420" w:firstLineChars="0"/>
-        <w:rPr>
-          <w:rFonts w:hint="eastAsia"/>
-          <w:lang w:val="en-US" w:eastAsia="zh-CN"/>
-        </w:rPr>
-      </w:pPr>
-      <w:r>
-        <w:rPr>
-          <w:rFonts w:hint="eastAsia"/>
-          <w:lang w:val="en-US" w:eastAsia="zh-CN"/>
-        </w:rPr>
-        <w:t>同样的这些已经被修改了的数据所在的缓存页的描述数据会被维护到Flush中（其实结构和free链表是一样的），所以Flush中维护的是一些脏数据数据描述（准确地说是脏数据的所在的缓存页的数据描述）</w:t>
-      </w:r>
-    </w:p>
-    <w:p>
-      <w:pPr>
-        <w:ind w:firstLine="420" w:firstLineChars="0"/>
-        <w:rPr>
-          <w:rFonts w:hint="eastAsia"/>
-          <w:lang w:val="en-US" w:eastAsia="zh-CN"/>
-        </w:rPr>
-      </w:pPr>
-      <w:r>
-        <w:rPr>
-          <w:rFonts w:hint="eastAsia"/>
-          <w:lang w:val="en-US" w:eastAsia="zh-CN"/>
-        </w:rPr>
-        <w:t>另外，当某个脏缓存页被刷新到磁盘后，其空间就腾出来了，然后又会跑到Free链表中了。</w:t>
+          <w:color w:val="FF0000"/>
+          <w:lang w:val="en-US" w:eastAsia="zh-CN"/>
+        </w:rPr>
+        <w:t>MySql在执行增删改的时候会一直将数据以数据页的形式加载到Buffer Pool的缓存页中</w:t>
+      </w:r>
+      <w:r>
+        <w:rPr>
+          <w:rFonts w:hint="eastAsia"/>
+          <w:lang w:val="en-US" w:eastAsia="zh-CN"/>
+        </w:rPr>
+        <w:t>，增删改的操作都是在内存中执行的，然后会有一个后台的线程数将脏数据刷新到磁盘中，但是后台的线程肯定是需要知道应该刷新哪些。</w:t>
+      </w:r>
+    </w:p>
+    <w:p>
+      <w:pPr>
+        <w:ind w:firstLine="420" w:firstLineChars="0"/>
+        <w:rPr>
+          <w:rFonts w:hint="eastAsia"/>
+          <w:lang w:val="en-US" w:eastAsia="zh-CN"/>
+        </w:rPr>
+      </w:pPr>
+      <w:r>
+        <w:rPr>
+          <w:rFonts w:hint="eastAsia"/>
+          <w:lang w:val="en-US" w:eastAsia="zh-CN"/>
+        </w:rPr>
+        <w:t>针对这个问题，</w:t>
+      </w:r>
+      <w:r>
+        <w:rPr>
+          <w:rFonts w:hint="eastAsia"/>
+          <w:color w:val="FF0000"/>
+          <w:lang w:val="en-US" w:eastAsia="zh-CN"/>
+        </w:rPr>
+        <w:t>MySQL设计出了Flush链表，其作用就是记录被修改过的脏数据所在的缓存页对应的描述数据</w:t>
+      </w:r>
+      <w:r>
+        <w:rPr>
+          <w:rFonts w:hint="eastAsia"/>
+          <w:lang w:val="en-US" w:eastAsia="zh-CN"/>
+        </w:rPr>
+        <w:t>。如果内存中的数据和数据库和数据库中的数据不一样，那这些数据我们就称之为脏数据，脏数据之所以叫脏数据，本质上就是被缓存到缓存池中的数据被修改了，但是还没有刷新到磁盘中。</w:t>
+      </w:r>
+    </w:p>
+    <w:p>
+      <w:pPr>
+        <w:ind w:firstLine="420" w:firstLineChars="0"/>
+        <w:rPr>
+          <w:rFonts w:hint="eastAsia"/>
+          <w:lang w:val="en-US" w:eastAsia="zh-CN"/>
+        </w:rPr>
+      </w:pPr>
+      <w:r>
+        <w:rPr>
+          <w:rFonts w:hint="eastAsia"/>
+          <w:lang w:val="en-US" w:eastAsia="zh-CN"/>
+        </w:rPr>
+        <w:t>同样的</w:t>
+      </w:r>
+      <w:r>
+        <w:rPr>
+          <w:rFonts w:hint="eastAsia"/>
+          <w:color w:val="FF0000"/>
+          <w:lang w:val="en-US" w:eastAsia="zh-CN"/>
+        </w:rPr>
+        <w:t>这些已经被修改了的数据所在的缓存页的描述数据会被维护到Flush中（其实结构和free链表是一样的）</w:t>
+      </w:r>
+      <w:r>
+        <w:rPr>
+          <w:rFonts w:hint="eastAsia"/>
+          <w:lang w:val="en-US" w:eastAsia="zh-CN"/>
+        </w:rPr>
+        <w:t>，所以Flush中维护的是一些脏数据数据描述（准确地说是脏数据的所在的缓存页的数据描述）。</w:t>
+      </w:r>
+    </w:p>
+    <w:p>
+      <w:pPr>
+        <w:ind w:firstLine="420" w:firstLineChars="0"/>
+        <w:rPr>
+          <w:rFonts w:hint="eastAsia"/>
+          <w:lang w:val="en-US" w:eastAsia="zh-CN"/>
+        </w:rPr>
+      </w:pPr>
+      <w:r>
+        <w:rPr>
+          <w:rFonts w:hint="eastAsia"/>
+          <w:lang w:val="en-US" w:eastAsia="zh-CN"/>
+        </w:rPr>
+        <w:t>另外，</w:t>
+      </w:r>
+      <w:r>
+        <w:rPr>
+          <w:rFonts w:hint="eastAsia"/>
+          <w:color w:val="FF0000"/>
+          <w:lang w:val="en-US" w:eastAsia="zh-CN"/>
+        </w:rPr>
+        <w:t>当某个脏缓存页被刷新到磁盘后，其空间就腾出来了，然后又会跑到Free链表中了</w:t>
+      </w:r>
+      <w:r>
+        <w:rPr>
+          <w:rFonts w:hint="eastAsia"/>
+          <w:lang w:val="en-US" w:eastAsia="zh-CN"/>
+        </w:rPr>
+        <w:t>。</w:t>
       </w:r>
     </w:p>
     <w:p>
@@ -975,9 +1176,9 @@
         </w:rPr>
         <w:drawing>
           <wp:inline distT="0" distB="0" distL="114300" distR="114300">
-            <wp:extent cx="3454400" cy="1765300"/>
-            <wp:effectExtent l="0" t="0" r="0" b="0"/>
-            <wp:docPr id="6" name="图片 6"/>
+            <wp:extent cx="5029835" cy="2529205"/>
+            <wp:effectExtent l="0" t="0" r="12065" b="10795"/>
+            <wp:docPr id="8" name="图片 8" descr="de2f3da3bd4f557c11f918c2b62d400"/>
             <wp:cNvGraphicFramePr>
               <a:graphicFrameLocks xmlns:a="http://schemas.openxmlformats.org/drawingml/2006/main" noChangeAspect="1"/>
             </wp:cNvGraphicFramePr>
@@ -985,13 +1186,13 @@
               <a:graphicData uri="http://schemas.openxmlformats.org/drawingml/2006/picture">
                 <pic:pic xmlns:pic="http://schemas.openxmlformats.org/drawingml/2006/picture">
                   <pic:nvPicPr>
-                    <pic:cNvPr id="6" name="图片 6"/>
+                    <pic:cNvPr id="8" name="图片 8" descr="de2f3da3bd4f557c11f918c2b62d400"/>
                     <pic:cNvPicPr>
                       <a:picLocks noChangeAspect="1"/>
                     </pic:cNvPicPr>
                   </pic:nvPicPr>
                   <pic:blipFill>
-                    <a:blip r:embed="rId8"/>
+                    <a:blip r:embed="rId9"/>
                     <a:stretch>
                       <a:fillRect/>
                     </a:stretch>
@@ -999,7 +1200,223 @@
                   <pic:spPr>
                     <a:xfrm>
                       <a:off x="0" y="0"/>
-                      <a:ext cx="3454400" cy="1765300"/>
+                      <a:ext cx="5029835" cy="2529205"/>
+                    </a:xfrm>
+                    <a:prstGeom prst="rect">
+                      <a:avLst/>
+                    </a:prstGeom>
+                  </pic:spPr>
+                </pic:pic>
+              </a:graphicData>
+            </a:graphic>
+          </wp:inline>
+        </w:drawing>
+      </w:r>
+    </w:p>
+    <w:p>
+      <w:pPr>
+        <w:ind w:firstLine="420" w:firstLineChars="0"/>
+        <w:rPr>
+          <w:rFonts w:hint="eastAsia"/>
+          <w:lang w:val="en-US" w:eastAsia="zh-CN"/>
+        </w:rPr>
+      </w:pPr>
+    </w:p>
+    <w:p>
+      <w:pPr>
+        <w:pStyle w:val="3"/>
+        <w:bidi w:val="0"/>
+        <w:rPr>
+          <w:rFonts w:hint="eastAsia"/>
+          <w:lang w:val="en-US" w:eastAsia="zh-CN"/>
+        </w:rPr>
+      </w:pPr>
+      <w:r>
+        <w:rPr>
+          <w:rFonts w:hint="eastAsia"/>
+          <w:lang w:val="en-US" w:eastAsia="zh-CN"/>
+        </w:rPr>
+        <w:t>LRU链表</w:t>
+      </w:r>
+    </w:p>
+    <w:p>
+      <w:pPr>
+        <w:ind w:firstLine="420" w:firstLineChars="0"/>
+        <w:rPr>
+          <w:rFonts w:hint="eastAsia"/>
+          <w:lang w:val="en-US" w:eastAsia="zh-CN"/>
+        </w:rPr>
+      </w:pPr>
+      <w:r>
+        <w:rPr>
+          <w:rFonts w:hint="eastAsia"/>
+          <w:lang w:val="en-US" w:eastAsia="zh-CN"/>
+        </w:rPr>
+        <w:t>如果系统一直在进行数据库的增删改操作，数据库内部的基本流程就是：</w:t>
+      </w:r>
+    </w:p>
+    <w:p>
+      <w:pPr>
+        <w:ind w:firstLine="420" w:firstLineChars="0"/>
+        <w:rPr>
+          <w:rFonts w:hint="eastAsia"/>
+          <w:lang w:val="en-US" w:eastAsia="zh-CN"/>
+        </w:rPr>
+      </w:pPr>
+      <w:r>
+        <w:rPr>
+          <w:rFonts w:hint="eastAsia"/>
+          <w:lang w:val="en-US" w:eastAsia="zh-CN"/>
+        </w:rPr>
+        <w:t>我们还拿redis类做类比，以便更好的帮助大家明白其原理。Flush的作用其实类似redis的key设置的过期时间，所以一般情况下，redis内存不会不够使用，但是总有特殊的情况，问题往往就是在这种极端和边边角角的情况下产生的。</w:t>
+      </w:r>
+    </w:p>
+    <w:p>
+      <w:pPr>
+        <w:ind w:firstLine="420" w:firstLineChars="0"/>
+        <w:rPr>
+          <w:rFonts w:hint="eastAsia"/>
+          <w:lang w:val="en-US" w:eastAsia="zh-CN"/>
+        </w:rPr>
+      </w:pPr>
+      <w:r>
+        <w:rPr>
+          <w:rFonts w:hint="eastAsia"/>
+          <w:lang w:val="en-US" w:eastAsia="zh-CN"/>
+        </w:rPr>
+        <w:t>如果redis的内存不够使用了，是不是自己还有一定的淘汰策略？最基本的准则就是淘汰掉不经常使用到的key。</w:t>
+      </w:r>
+      <w:r>
+        <w:rPr>
+          <w:rFonts w:hint="eastAsia"/>
+          <w:color w:val="FF0000"/>
+          <w:lang w:val="en-US" w:eastAsia="zh-CN"/>
+        </w:rPr>
+        <w:t>Buffer Pool也类似，它也会有内存不够使用的情况，它是通过LRU链表来维护的。LRU即Least Recently Uesd（最近最少使用）</w:t>
+      </w:r>
+      <w:r>
+        <w:rPr>
+          <w:rFonts w:hint="eastAsia"/>
+          <w:lang w:val="en-US" w:eastAsia="zh-CN"/>
+        </w:rPr>
+        <w:t>。</w:t>
+      </w:r>
+    </w:p>
+    <w:p>
+      <w:pPr>
+        <w:ind w:firstLine="420" w:firstLineChars="0"/>
+        <w:rPr>
+          <w:rFonts w:hint="eastAsia"/>
+          <w:lang w:val="en-US" w:eastAsia="zh-CN"/>
+        </w:rPr>
+      </w:pPr>
+      <w:r>
+        <w:rPr>
+          <w:rFonts w:hint="eastAsia"/>
+          <w:lang w:val="en-US" w:eastAsia="zh-CN"/>
+        </w:rPr>
+        <w:t>MySql会把最近使用最少的缓存页数据刷入到磁盘去，那MySql如何判断出LRU数据的呢？为此MySql专门设计了LUR链表，还引入了另一个概念：缓存命中率</w:t>
+      </w:r>
+    </w:p>
+    <w:p>
+      <w:pPr>
+        <w:ind w:firstLine="420" w:firstLineChars="0"/>
+        <w:rPr>
+          <w:rFonts w:hint="eastAsia"/>
+          <w:lang w:val="en-US" w:eastAsia="zh-CN"/>
+        </w:rPr>
+      </w:pPr>
+      <w:r>
+        <w:rPr>
+          <w:rFonts w:hint="eastAsia"/>
+          <w:b/>
+          <w:bCs/>
+          <w:lang w:val="en-US" w:eastAsia="zh-CN"/>
+        </w:rPr>
+        <w:t># 缓存命中率</w:t>
+      </w:r>
+      <w:r>
+        <w:rPr>
+          <w:rFonts w:hint="eastAsia"/>
+          <w:b/>
+          <w:bCs/>
+          <w:lang w:val="en-US" w:eastAsia="zh-CN"/>
+        </w:rPr>
+        <w:br w:type="textWrapping"/>
+      </w:r>
+      <w:r>
+        <w:rPr>
+          <w:rFonts w:hint="eastAsia"/>
+          <w:b/>
+          <w:bCs/>
+          <w:lang w:val="en-US" w:eastAsia="zh-CN"/>
+        </w:rPr>
+        <w:tab/>
+      </w:r>
+      <w:r>
+        <w:rPr>
+          <w:rFonts w:hint="eastAsia"/>
+          <w:lang w:val="en-US" w:eastAsia="zh-CN"/>
+        </w:rPr>
+        <w:t>可以理解为缓存被使用到的频率，举个例子来说：现在有两个缓存页，在100次请求中A缓存页被命中了20次，B缓存页被命中了2次，很显然A缓存页的命中率更高，这也就意味着A在未来还会被使用到的可能性比较大，而B就会被MySQL认为基本不会被使用到；</w:t>
+      </w:r>
+    </w:p>
+    <w:p>
+      <w:pPr>
+        <w:ind w:firstLine="420" w:firstLineChars="0"/>
+        <w:rPr>
+          <w:rFonts w:hint="eastAsia"/>
+          <w:lang w:val="en-US" w:eastAsia="zh-CN"/>
+        </w:rPr>
+      </w:pPr>
+      <w:r>
+        <w:rPr>
+          <w:rFonts w:hint="eastAsia"/>
+          <w:lang w:val="en-US" w:eastAsia="zh-CN"/>
+        </w:rPr>
+        <w:t>说到这里，那LRU究竟是怎么工作的。假设MySQL在将数据加载到缓存池的时候，他会将被加载进来的缓存页按照被加载进来的顺序插入到LRU链表的头部（就是链表的头插法），假设MySQL现在先后分别加载A、B、C数据页到缓存页A、B、C中，然后LRU的链表大致是这样子的。</w:t>
+      </w:r>
+    </w:p>
+    <w:p>
+      <w:pPr>
+        <w:jc w:val="center"/>
+        <w:rPr>
+          <w:rFonts w:hint="eastAsia"/>
+          <w:lang w:val="en-US" w:eastAsia="zh-CN"/>
+        </w:rPr>
+      </w:pPr>
+      <w:r>
+        <w:rPr>
+          <w:rFonts w:hint="eastAsia"/>
+          <w:lang w:val="en-US" w:eastAsia="zh-CN"/>
+        </w:rPr>
+        <w:drawing>
+          <wp:inline distT="0" distB="0" distL="114300" distR="114300">
+            <wp:extent cx="3086100" cy="1695450"/>
+            <wp:effectExtent l="0" t="0" r="0" b="6350"/>
+            <wp:docPr id="16" name="图片 4"/>
+            <wp:cNvGraphicFramePr>
+              <a:graphicFrameLocks xmlns:a="http://schemas.openxmlformats.org/drawingml/2006/main" noChangeAspect="1"/>
+            </wp:cNvGraphicFramePr>
+            <a:graphic xmlns:a="http://schemas.openxmlformats.org/drawingml/2006/main">
+              <a:graphicData uri="http://schemas.openxmlformats.org/drawingml/2006/picture">
+                <pic:pic xmlns:pic="http://schemas.openxmlformats.org/drawingml/2006/picture">
+                  <pic:nvPicPr>
+                    <pic:cNvPr id="16" name="图片 4"/>
+                    <pic:cNvPicPr>
+                      <a:picLocks noChangeAspect="1"/>
+                    </pic:cNvPicPr>
+                  </pic:nvPicPr>
+                  <pic:blipFill>
+                    <a:blip r:embed="rId10"/>
+                    <a:stretch>
+                      <a:fillRect/>
+                    </a:stretch>
+                  </pic:blipFill>
+                  <pic:spPr>
+                    <a:xfrm>
+                      <a:off x="0" y="0"/>
+                      <a:ext cx="3086100" cy="1695450"/>
                     </a:xfrm>
                     <a:prstGeom prst="rect">
                       <a:avLst/>
@@ -1015,17 +1432,713 @@
           </wp:inline>
         </w:drawing>
       </w:r>
+    </w:p>
+    <w:p>
+      <w:pPr>
+        <w:ind w:firstLine="420" w:firstLineChars="0"/>
+        <w:rPr>
+          <w:rFonts w:hint="eastAsia"/>
+          <w:lang w:val="en-US" w:eastAsia="zh-CN"/>
+        </w:rPr>
+      </w:pPr>
+      <w:r>
+        <w:rPr>
+          <w:rFonts w:hint="eastAsia"/>
+          <w:lang w:val="en-US" w:eastAsia="zh-CN"/>
+        </w:rPr>
+        <w:t>现在又来了一个请求，假设查询到的数据是已经被缓存在缓存页B中，这时候 MySQL就会将B缓存页对应的描述信息插入到LRU链表的头部，如下图：</w:t>
+      </w:r>
+    </w:p>
+    <w:p>
+      <w:pPr>
+        <w:jc w:val="center"/>
+        <w:rPr>
+          <w:rFonts w:hint="eastAsia"/>
+          <w:lang w:val="en-US" w:eastAsia="zh-CN"/>
+        </w:rPr>
+      </w:pPr>
+      <w:r>
+        <w:rPr>
+          <w:rFonts w:hint="eastAsia"/>
+          <w:lang w:val="en-US" w:eastAsia="zh-CN"/>
+        </w:rPr>
+        <w:drawing>
+          <wp:inline distT="0" distB="0" distL="114300" distR="114300">
+            <wp:extent cx="3016250" cy="1841500"/>
+            <wp:effectExtent l="0" t="0" r="6350" b="0"/>
+            <wp:docPr id="15" name="图片 3"/>
+            <wp:cNvGraphicFramePr>
+              <a:graphicFrameLocks xmlns:a="http://schemas.openxmlformats.org/drawingml/2006/main" noChangeAspect="1"/>
+            </wp:cNvGraphicFramePr>
+            <a:graphic xmlns:a="http://schemas.openxmlformats.org/drawingml/2006/main">
+              <a:graphicData uri="http://schemas.openxmlformats.org/drawingml/2006/picture">
+                <pic:pic xmlns:pic="http://schemas.openxmlformats.org/drawingml/2006/picture">
+                  <pic:nvPicPr>
+                    <pic:cNvPr id="15" name="图片 3"/>
+                    <pic:cNvPicPr>
+                      <a:picLocks noChangeAspect="1"/>
+                    </pic:cNvPicPr>
+                  </pic:nvPicPr>
+                  <pic:blipFill>
+                    <a:blip r:embed="rId11"/>
+                    <a:stretch>
+                      <a:fillRect/>
+                    </a:stretch>
+                  </pic:blipFill>
+                  <pic:spPr>
+                    <a:xfrm>
+                      <a:off x="0" y="0"/>
+                      <a:ext cx="3016250" cy="1841500"/>
+                    </a:xfrm>
+                    <a:prstGeom prst="rect">
+                      <a:avLst/>
+                    </a:prstGeom>
+                    <a:noFill/>
+                    <a:ln>
+                      <a:noFill/>
+                    </a:ln>
+                  </pic:spPr>
+                </pic:pic>
+              </a:graphicData>
+            </a:graphic>
+          </wp:inline>
+        </w:drawing>
+      </w:r>
+    </w:p>
+    <w:p>
+      <w:pPr>
+        <w:ind w:firstLine="420" w:firstLineChars="0"/>
+        <w:rPr>
+          <w:rFonts w:hint="eastAsia"/>
+          <w:lang w:val="en-US" w:eastAsia="zh-CN"/>
+        </w:rPr>
+      </w:pPr>
+      <w:r>
+        <w:rPr>
+          <w:rFonts w:hint="eastAsia"/>
+          <w:lang w:val="en-US" w:eastAsia="zh-CN"/>
+        </w:rPr>
+        <w:t>然后又来了一个请求，数据是已经被缓存在了缓存页C中，然后LRU会变成这样子：</w:t>
+      </w:r>
+    </w:p>
+    <w:p>
+      <w:pPr>
+        <w:jc w:val="center"/>
+        <w:rPr>
+          <w:rFonts w:hint="eastAsia"/>
+          <w:lang w:val="en-US" w:eastAsia="zh-CN"/>
+        </w:rPr>
+      </w:pPr>
+      <w:r>
+        <w:rPr>
+          <w:rFonts w:hint="eastAsia"/>
+          <w:lang w:val="en-US" w:eastAsia="zh-CN"/>
+        </w:rPr>
+        <w:drawing>
+          <wp:inline distT="0" distB="0" distL="114300" distR="114300">
+            <wp:extent cx="2927350" cy="1778000"/>
+            <wp:effectExtent l="0" t="0" r="6350" b="0"/>
+            <wp:docPr id="14" name="图片 2"/>
+            <wp:cNvGraphicFramePr>
+              <a:graphicFrameLocks xmlns:a="http://schemas.openxmlformats.org/drawingml/2006/main" noChangeAspect="1"/>
+            </wp:cNvGraphicFramePr>
+            <a:graphic xmlns:a="http://schemas.openxmlformats.org/drawingml/2006/main">
+              <a:graphicData uri="http://schemas.openxmlformats.org/drawingml/2006/picture">
+                <pic:pic xmlns:pic="http://schemas.openxmlformats.org/drawingml/2006/picture">
+                  <pic:nvPicPr>
+                    <pic:cNvPr id="14" name="图片 2"/>
+                    <pic:cNvPicPr>
+                      <a:picLocks noChangeAspect="1"/>
+                    </pic:cNvPicPr>
+                  </pic:nvPicPr>
+                  <pic:blipFill>
+                    <a:blip r:embed="rId12"/>
+                    <a:stretch>
+                      <a:fillRect/>
+                    </a:stretch>
+                  </pic:blipFill>
+                  <pic:spPr>
+                    <a:xfrm>
+                      <a:off x="0" y="0"/>
+                      <a:ext cx="2927350" cy="1778000"/>
+                    </a:xfrm>
+                    <a:prstGeom prst="rect">
+                      <a:avLst/>
+                    </a:prstGeom>
+                    <a:noFill/>
+                    <a:ln>
+                      <a:noFill/>
+                    </a:ln>
+                  </pic:spPr>
+                </pic:pic>
+              </a:graphicData>
+            </a:graphic>
+          </wp:inline>
+        </w:drawing>
+      </w:r>
+    </w:p>
+    <w:p>
+      <w:pPr>
+        <w:ind w:firstLine="420" w:firstLineChars="0"/>
+        <w:rPr>
+          <w:rFonts w:hint="eastAsia"/>
+          <w:lang w:val="en-US" w:eastAsia="zh-CN"/>
+        </w:rPr>
+      </w:pPr>
+      <w:r>
+        <w:rPr>
+          <w:rFonts w:hint="eastAsia"/>
+          <w:lang w:val="en-US" w:eastAsia="zh-CN"/>
+        </w:rPr>
+        <w:t>说到底，每次查询数据的时候如果数据已经在缓存页中，那么就会将该缓存页对应的描述信息放到LRU链表的头部，如果不在缓存页中，就去磁盘中查找，如果查找到了，就将其加载到缓存中，并将该数据对应的缓存页的描述信息插入到LRU链表的头部。也就是说最近使用的缓存页都会排在前面，而排在后面的说明是不经常被使用到的。</w:t>
+      </w:r>
+    </w:p>
+    <w:p>
+      <w:pPr>
+        <w:ind w:firstLine="420" w:firstLineChars="0"/>
+        <w:rPr>
+          <w:rFonts w:hint="eastAsia"/>
+          <w:lang w:val="en-US" w:eastAsia="zh-CN"/>
+        </w:rPr>
+      </w:pPr>
+      <w:r>
+        <w:rPr>
+          <w:rFonts w:hint="eastAsia"/>
+          <w:lang w:val="en-US" w:eastAsia="zh-CN"/>
+        </w:rPr>
+        <w:t>最后，如果Buffer Pool不够使用了，那么 MySQL就会将LRU链表中的尾节点刷入到磁盘中，用来给Buffer Pool腾出内存空间。来个整体的流程图给大家看下</w:t>
+      </w:r>
+    </w:p>
+    <w:p>
+      <w:pPr>
+        <w:jc w:val="center"/>
+        <w:rPr>
+          <w:rFonts w:hint="eastAsia"/>
+          <w:lang w:val="en-US" w:eastAsia="zh-CN"/>
+        </w:rPr>
+      </w:pPr>
+      <w:r>
+        <w:rPr>
+          <w:rFonts w:hint="eastAsia"/>
+          <w:lang w:val="en-US" w:eastAsia="zh-CN"/>
+        </w:rPr>
+        <w:drawing>
+          <wp:inline distT="0" distB="0" distL="114300" distR="114300">
+            <wp:extent cx="4374515" cy="2908300"/>
+            <wp:effectExtent l="0" t="0" r="6985" b="0"/>
+            <wp:docPr id="13" name="图片 13" descr="690f8f45ab4fe917fcd7507f84782a2"/>
+            <wp:cNvGraphicFramePr>
+              <a:graphicFrameLocks xmlns:a="http://schemas.openxmlformats.org/drawingml/2006/main" noChangeAspect="1"/>
+            </wp:cNvGraphicFramePr>
+            <a:graphic xmlns:a="http://schemas.openxmlformats.org/drawingml/2006/main">
+              <a:graphicData uri="http://schemas.openxmlformats.org/drawingml/2006/picture">
+                <pic:pic xmlns:pic="http://schemas.openxmlformats.org/drawingml/2006/picture">
+                  <pic:nvPicPr>
+                    <pic:cNvPr id="13" name="图片 13" descr="690f8f45ab4fe917fcd7507f84782a2"/>
+                    <pic:cNvPicPr>
+                      <a:picLocks noChangeAspect="1"/>
+                    </pic:cNvPicPr>
+                  </pic:nvPicPr>
+                  <pic:blipFill>
+                    <a:blip r:embed="rId13"/>
+                    <a:stretch>
+                      <a:fillRect/>
+                    </a:stretch>
+                  </pic:blipFill>
+                  <pic:spPr>
+                    <a:xfrm>
+                      <a:off x="0" y="0"/>
+                      <a:ext cx="4374515" cy="2908300"/>
+                    </a:xfrm>
+                    <a:prstGeom prst="rect">
+                      <a:avLst/>
+                    </a:prstGeom>
+                  </pic:spPr>
+                </pic:pic>
+              </a:graphicData>
+            </a:graphic>
+          </wp:inline>
+        </w:drawing>
+      </w:r>
+    </w:p>
+    <w:p>
+      <w:pPr>
+        <w:pStyle w:val="3"/>
+        <w:bidi w:val="0"/>
+        <w:rPr>
+          <w:rFonts w:hint="eastAsia"/>
+          <w:lang w:val="en-US" w:eastAsia="zh-CN"/>
+        </w:rPr>
+      </w:pPr>
+      <w:r>
+        <w:rPr>
+          <w:rFonts w:hint="eastAsia"/>
+          <w:lang w:val="en-US" w:eastAsia="zh-CN"/>
+        </w:rPr>
+        <w:t>总结</w:t>
+      </w:r>
+    </w:p>
+    <w:p>
+      <w:pPr>
+        <w:ind w:firstLine="420" w:firstLineChars="0"/>
+        <w:rPr>
+          <w:rFonts w:hint="eastAsia"/>
+          <w:lang w:val="en-US" w:eastAsia="zh-CN"/>
+        </w:rPr>
+      </w:pPr>
+      <w:r>
+        <w:rPr>
+          <w:rFonts w:hint="eastAsia"/>
+          <w:lang w:val="en-US" w:eastAsia="zh-CN"/>
+        </w:rPr>
+        <w:t># free链表</w:t>
+      </w:r>
+      <w:r>
+        <w:rPr>
+          <w:rFonts w:hint="eastAsia"/>
+          <w:lang w:val="en-US" w:eastAsia="zh-CN"/>
+        </w:rPr>
+        <w:br w:type="textWrapping"/>
+      </w:r>
+      <w:r>
+        <w:rPr>
+          <w:rFonts w:hint="eastAsia"/>
+          <w:lang w:val="en-US" w:eastAsia="zh-CN"/>
+        </w:rPr>
+        <w:tab/>
+        <w:t>用来存放空闲的缓存页的描述数据，如果某个缓存页被使用了，那么该缓存页对应的描述数据就会被从free链表中移除</w:t>
+      </w:r>
+      <w:r>
+        <w:rPr>
+          <w:rFonts w:hint="eastAsia"/>
+          <w:lang w:val="en-US" w:eastAsia="zh-CN"/>
+        </w:rPr>
+        <w:br w:type="textWrapping"/>
+      </w:r>
+      <w:r>
+        <w:rPr>
+          <w:rFonts w:hint="eastAsia"/>
+          <w:lang w:val="en-US" w:eastAsia="zh-CN"/>
+        </w:rPr>
+        <w:tab/>
+        <w:t># flush链表</w:t>
+      </w:r>
+    </w:p>
+    <w:p>
+      <w:pPr>
+        <w:ind w:firstLine="420" w:firstLineChars="0"/>
+        <w:rPr>
+          <w:rFonts w:hint="eastAsia"/>
+          <w:lang w:val="en-US" w:eastAsia="zh-CN"/>
+        </w:rPr>
+      </w:pPr>
+      <w:r>
+        <w:rPr>
+          <w:rFonts w:hint="eastAsia"/>
+          <w:lang w:val="en-US" w:eastAsia="zh-CN"/>
+        </w:rPr>
+        <w:t>被修改的脏数据都记录在Flush中，同时会有一个后台线程会不定时的将Flush中记录的描述数据对应的缓存页刷新到磁盘中，如果某个缓存页被刷新到磁盘中了，那么该缓存页对应的描述数据会从Flush中移除，同时也会从LRU</w:t>
+      </w:r>
       <w:bookmarkStart w:id="0" w:name="_GoBack"/>
       <w:bookmarkEnd w:id="0"/>
-    </w:p>
-    <w:p>
-      <w:pPr>
-        <w:ind w:firstLine="420" w:firstLineChars="0"/>
-        <w:rPr>
-          <w:rFonts w:hint="eastAsia"/>
-          <w:lang w:val="en-US" w:eastAsia="zh-CN"/>
-        </w:rPr>
-      </w:pPr>
+      <w:r>
+        <w:rPr>
+          <w:rFonts w:hint="eastAsia"/>
+          <w:lang w:val="en-US" w:eastAsia="zh-CN"/>
+        </w:rPr>
+        <w:t>链表中移除（因为该数据已经不在Buffer Pool 中了，已经被刷入到磁盘，所以就也没必要记录在LRU链表中了），同时还会将该缓存页的描述数据添加到free链表中，因为该缓存页变得空闲了。</w:t>
+      </w:r>
+      <w:r>
+        <w:rPr>
+          <w:rFonts w:hint="eastAsia"/>
+          <w:lang w:val="en-US" w:eastAsia="zh-CN"/>
+        </w:rPr>
+        <w:br w:type="textWrapping"/>
+      </w:r>
+      <w:r>
+        <w:rPr>
+          <w:rFonts w:hint="eastAsia"/>
+          <w:lang w:val="en-US" w:eastAsia="zh-CN"/>
+        </w:rPr>
+        <w:tab/>
+        <w:t># LRU链表</w:t>
+      </w:r>
+      <w:r>
+        <w:rPr>
+          <w:rFonts w:hint="eastAsia"/>
+          <w:lang w:val="en-US" w:eastAsia="zh-CN"/>
+        </w:rPr>
+        <w:br w:type="textWrapping"/>
+      </w:r>
+      <w:r>
+        <w:rPr>
+          <w:rFonts w:hint="eastAsia"/>
+          <w:lang w:val="en-US" w:eastAsia="zh-CN"/>
+        </w:rPr>
+        <w:tab/>
+        <w:t>数据页被加载到Buffer Pool中的对应的缓存页后，同时会将缓存页对应的描述数据放到LRU链表的冷数据的头部，当在一定时间过后，冷数据区的数据被再次访问了，就会将其转移到热数据区链表的头部，如果被访问的数据就在热数据区，那么如果是在前25%就不会移动，如果在后75%仍然会将其转移到热数据区链表的头部</w:t>
+      </w:r>
+    </w:p>
+    <w:p>
+      <w:pPr>
+        <w:jc w:val="center"/>
+        <w:rPr>
+          <w:rFonts w:hint="default"/>
+          <w:lang w:val="en-US" w:eastAsia="zh-CN"/>
+        </w:rPr>
+      </w:pPr>
+      <w:r>
+        <w:rPr>
+          <w:rFonts w:hint="default"/>
+          <w:lang w:val="en-US" w:eastAsia="zh-CN"/>
+        </w:rPr>
+        <w:drawing>
+          <wp:inline distT="0" distB="0" distL="114300" distR="114300">
+            <wp:extent cx="4952365" cy="2247900"/>
+            <wp:effectExtent l="0" t="0" r="635" b="0"/>
+            <wp:docPr id="9" name="图片 9" descr="1f4250159cc8e4c3aa3bf88362863c5"/>
+            <wp:cNvGraphicFramePr>
+              <a:graphicFrameLocks xmlns:a="http://schemas.openxmlformats.org/drawingml/2006/main" noChangeAspect="1"/>
+            </wp:cNvGraphicFramePr>
+            <a:graphic xmlns:a="http://schemas.openxmlformats.org/drawingml/2006/main">
+              <a:graphicData uri="http://schemas.openxmlformats.org/drawingml/2006/picture">
+                <pic:pic xmlns:pic="http://schemas.openxmlformats.org/drawingml/2006/picture">
+                  <pic:nvPicPr>
+                    <pic:cNvPr id="9" name="图片 9" descr="1f4250159cc8e4c3aa3bf88362863c5"/>
+                    <pic:cNvPicPr>
+                      <a:picLocks noChangeAspect="1"/>
+                    </pic:cNvPicPr>
+                  </pic:nvPicPr>
+                  <pic:blipFill>
+                    <a:blip r:embed="rId14"/>
+                    <a:stretch>
+                      <a:fillRect/>
+                    </a:stretch>
+                  </pic:blipFill>
+                  <pic:spPr>
+                    <a:xfrm>
+                      <a:off x="0" y="0"/>
+                      <a:ext cx="4952365" cy="2247900"/>
+                    </a:xfrm>
+                    <a:prstGeom prst="rect">
+                      <a:avLst/>
+                    </a:prstGeom>
+                  </pic:spPr>
+                </pic:pic>
+              </a:graphicData>
+            </a:graphic>
+          </wp:inline>
+        </w:drawing>
+      </w:r>
+    </w:p>
+    <w:p>
+      <w:pPr>
+        <w:pStyle w:val="2"/>
+        <w:bidi w:val="0"/>
+        <w:rPr>
+          <w:rFonts w:hint="eastAsia"/>
+          <w:lang w:val="en-US" w:eastAsia="zh-CN"/>
+        </w:rPr>
+      </w:pPr>
+      <w:r>
+        <w:rPr>
+          <w:rFonts w:hint="eastAsia"/>
+          <w:lang w:val="en-US" w:eastAsia="zh-CN"/>
+        </w:rPr>
+        <w:t>并发性能</w:t>
+      </w:r>
+    </w:p>
+    <w:p>
+      <w:pPr>
+        <w:ind w:firstLine="420" w:firstLineChars="0"/>
+        <w:rPr>
+          <w:rFonts w:hint="eastAsia"/>
+          <w:lang w:val="en-US" w:eastAsia="zh-CN"/>
+        </w:rPr>
+      </w:pPr>
+      <w:r>
+        <w:rPr>
+          <w:rFonts w:hint="eastAsia"/>
+          <w:lang w:val="en-US" w:eastAsia="zh-CN"/>
+        </w:rPr>
+        <w:t>我们平时的系统绝对不可能每次只有一个请求来访问的，说白了就是如果多个请求同时来执行增删改，那他们会并行的去操作 Buffer Pool 中的各种链表吗？如果是并行的会不会有什么问题。</w:t>
+      </w:r>
+    </w:p>
+    <w:p>
+      <w:pPr>
+        <w:ind w:firstLine="420" w:firstLineChars="0"/>
+        <w:rPr>
+          <w:rFonts w:hint="eastAsia"/>
+          <w:lang w:val="en-US" w:eastAsia="zh-CN"/>
+        </w:rPr>
+      </w:pPr>
+      <w:r>
+        <w:rPr>
+          <w:rFonts w:hint="eastAsia"/>
+          <w:lang w:val="en-US" w:eastAsia="zh-CN"/>
+        </w:rPr>
+        <w:t>实际上MySQL在处理这个问题的时候考虑的非常简单，就是：</w:t>
+      </w:r>
+      <w:r>
+        <w:rPr>
+          <w:rFonts w:hint="eastAsia"/>
+          <w:color w:val="FF0000"/>
+          <w:lang w:val="en-US" w:eastAsia="zh-CN"/>
+        </w:rPr>
+        <w:t>Buffer Pool一次只能允许一个线程来操作，一次只有一个线程来执行这一系列的操作，因为MySQL 为了保证数据的一致性，操作的时候必须缓存池加锁，一次只能有一个线程获取到锁</w:t>
+      </w:r>
+      <w:r>
+        <w:rPr>
+          <w:rFonts w:hint="eastAsia"/>
+          <w:lang w:val="en-US" w:eastAsia="zh-CN"/>
+        </w:rPr>
+        <w:t>。</w:t>
+      </w:r>
+    </w:p>
+    <w:p>
+      <w:pPr>
+        <w:ind w:firstLine="420" w:firstLineChars="0"/>
+        <w:rPr>
+          <w:rFonts w:hint="eastAsia"/>
+          <w:lang w:val="en-US" w:eastAsia="zh-CN"/>
+        </w:rPr>
+      </w:pPr>
+      <w:r>
+        <w:rPr>
+          <w:rFonts w:hint="eastAsia"/>
+          <w:lang w:val="en-US" w:eastAsia="zh-CN"/>
+        </w:rPr>
+        <w:t>这个时候，大家这时候肯定满脑子问号。串行那还谈什么效率？大家别忘记了，这一系列的操作都是在内存中操作的，实际上这是一个瞬时的过程，在内存中的操作基本是几毫秒的甚至微妙级别的事情。</w:t>
+      </w:r>
+    </w:p>
+    <w:p>
+      <w:pPr>
+        <w:ind w:firstLine="420" w:firstLineChars="0"/>
+        <w:rPr>
+          <w:rFonts w:hint="eastAsia"/>
+          <w:lang w:val="en-US" w:eastAsia="zh-CN"/>
+        </w:rPr>
+      </w:pPr>
+      <w:r>
+        <w:rPr>
+          <w:rFonts w:hint="eastAsia"/>
+          <w:lang w:val="en-US" w:eastAsia="zh-CN"/>
+        </w:rPr>
+        <w:t>但是话又说回来，串行执行再怎么快也是串行，虽然不是性能瓶颈，这还有更好的优化办法吗？那肯定的MySQL早就设计好了这些规则。那就是Buffer Pool是可以有多个的，可以通过MySQL的配置文件来配置，参数分别是：</w:t>
+      </w:r>
+    </w:p>
+    <w:p>
+      <w:pPr>
+        <w:ind w:firstLine="420" w:firstLineChars="0"/>
+        <w:rPr>
+          <w:rFonts w:hint="eastAsia"/>
+          <w:lang w:val="en-US" w:eastAsia="zh-CN"/>
+        </w:rPr>
+      </w:pPr>
+      <w:r>
+        <w:rPr>
+          <w:rFonts w:hint="eastAsia"/>
+          <w:lang w:val="en-US" w:eastAsia="zh-CN"/>
+        </w:rPr>
+        <w:t>#  Buffer Pool  的总大小</w:t>
+      </w:r>
+      <w:r>
+        <w:rPr>
+          <w:rFonts w:hint="eastAsia"/>
+          <w:lang w:val="en-US" w:eastAsia="zh-CN"/>
+        </w:rPr>
+        <w:br w:type="textWrapping"/>
+      </w:r>
+      <w:r>
+        <w:rPr>
+          <w:rFonts w:hint="eastAsia"/>
+          <w:color w:val="FF0000"/>
+          <w:lang w:val="en-US" w:eastAsia="zh-CN"/>
+        </w:rPr>
+        <w:tab/>
+        <w:t>innodb_buffer_pool_size=8589934592</w:t>
+      </w:r>
+      <w:r>
+        <w:rPr>
+          <w:rFonts w:hint="eastAsia"/>
+          <w:lang w:val="en-US" w:eastAsia="zh-CN"/>
+        </w:rPr>
+        <w:br w:type="textWrapping"/>
+      </w:r>
+      <w:r>
+        <w:rPr>
+          <w:rFonts w:hint="eastAsia"/>
+          <w:lang w:val="en-US" w:eastAsia="zh-CN"/>
+        </w:rPr>
+        <w:tab/>
+        <w:t>#  Buffer Pool  的实例数（个数）</w:t>
+      </w:r>
+      <w:r>
+        <w:rPr>
+          <w:rFonts w:hint="eastAsia"/>
+          <w:lang w:val="en-US" w:eastAsia="zh-CN"/>
+        </w:rPr>
+        <w:br w:type="textWrapping"/>
+      </w:r>
+      <w:r>
+        <w:rPr>
+          <w:rFonts w:hint="eastAsia"/>
+          <w:color w:val="FF0000"/>
+          <w:lang w:val="en-US" w:eastAsia="zh-CN"/>
+        </w:rPr>
+        <w:tab/>
+        <w:t>innodb_buffer_pool_instance=4</w:t>
+      </w:r>
+    </w:p>
+    <w:p>
+      <w:pPr>
+        <w:ind w:firstLine="420" w:firstLineChars="0"/>
+        <w:rPr>
+          <w:rFonts w:hint="eastAsia"/>
+          <w:lang w:val="en-US" w:eastAsia="zh-CN"/>
+        </w:rPr>
+      </w:pPr>
+      <w:r>
+        <w:rPr>
+          <w:rFonts w:hint="eastAsia"/>
+          <w:lang w:val="en-US" w:eastAsia="zh-CN"/>
+        </w:rPr>
+        <w:t>一般在生产环境中，在硬件不紧张的情况下，建议使用此策略。这个时候大家是不是又会有一个疑问，大家应该有这样的疑问：</w:t>
+      </w:r>
+    </w:p>
+    <w:p>
+      <w:pPr>
+        <w:ind w:firstLine="420" w:firstLineChars="0"/>
+        <w:rPr>
+          <w:rFonts w:hint="eastAsia"/>
+          <w:lang w:val="en-US" w:eastAsia="zh-CN"/>
+        </w:rPr>
+      </w:pPr>
+      <w:r>
+        <w:rPr>
+          <w:rFonts w:hint="eastAsia"/>
+          <w:lang w:val="en-US" w:eastAsia="zh-CN"/>
+        </w:rPr>
+        <w:t># 问：多个Buffer Pool所带来的问题思考</w:t>
+      </w:r>
+      <w:r>
+        <w:rPr>
+          <w:rFonts w:hint="eastAsia"/>
+          <w:lang w:val="en-US" w:eastAsia="zh-CN"/>
+        </w:rPr>
+        <w:br w:type="textWrapping"/>
+      </w:r>
+      <w:r>
+        <w:rPr>
+          <w:rFonts w:hint="eastAsia"/>
+          <w:lang w:val="en-US" w:eastAsia="zh-CN"/>
+        </w:rPr>
+        <w:tab/>
+        <w:t>在多个线程访问不同的Buffer Pool那不同的线程加载的数据必然是在不同的Buffer Pool中，假设A线程加载数据页A到Buffer Pool A中，B线程加载数据页B到Buffer Pool B中，然后两个都执行完了，这个时候C线程来了，他到达的是Buffer Pool B中，但是C要访问的数据是在 Buffer Pool A中的数据页上了，这个时候C还会去加载数据页A吗？，这种情况会发生吗？在不同的 Buffer Pool 缓存中会去缓存相同的数据页吗？</w:t>
+      </w:r>
+      <w:r>
+        <w:rPr>
+          <w:rFonts w:hint="eastAsia"/>
+          <w:lang w:val="en-US" w:eastAsia="zh-CN"/>
+        </w:rPr>
+        <w:br w:type="textWrapping"/>
+      </w:r>
+      <w:r>
+        <w:rPr>
+          <w:rFonts w:hint="eastAsia"/>
+          <w:lang w:val="en-US" w:eastAsia="zh-CN"/>
+        </w:rPr>
+        <w:tab/>
+        <w:t># 答：多个Buffer Pool所带来的问题解答</w:t>
+      </w:r>
+      <w:r>
+        <w:rPr>
+          <w:rFonts w:hint="eastAsia"/>
+          <w:lang w:val="en-US" w:eastAsia="zh-CN"/>
+        </w:rPr>
+        <w:br w:type="textWrapping"/>
+      </w:r>
+      <w:r>
+        <w:rPr>
+          <w:rFonts w:hint="eastAsia"/>
+          <w:lang w:val="en-US" w:eastAsia="zh-CN"/>
+        </w:rPr>
+        <w:tab/>
+        <w:t>这种情况很显然不会发生，既然不会发生，那MySql是如何解决这种问题的？其实前面已经提到过了，那就是数据页缓存哈希表，里面存放的是表空间号+数据页号=缓存页地址，所以MySQL在加载数据所在的数据页的时候根据这一系列的映射关系判断数据页是否被加载，被加载到了那个缓存页中，所以MySQL能够精确的确定某个数据页是否被加载，被加载的到了哪个缓存页，绝不可能出现重复加载的情况。</w:t>
+      </w:r>
+    </w:p>
+    <w:p>
+      <w:pPr>
+        <w:jc w:val="center"/>
+        <w:rPr>
+          <w:rFonts w:hint="eastAsia"/>
+          <w:lang w:val="en-US" w:eastAsia="zh-CN"/>
+        </w:rPr>
+      </w:pPr>
+      <w:r>
+        <w:rPr>
+          <w:rFonts w:hint="eastAsia"/>
+          <w:lang w:val="en-US" w:eastAsia="zh-CN"/>
+        </w:rPr>
+        <w:drawing>
+          <wp:inline distT="0" distB="0" distL="114300" distR="114300">
+            <wp:extent cx="3022600" cy="1714500"/>
+            <wp:effectExtent l="0" t="0" r="0" b="0"/>
+            <wp:docPr id="12" name="图片 1"/>
+            <wp:cNvGraphicFramePr>
+              <a:graphicFrameLocks xmlns:a="http://schemas.openxmlformats.org/drawingml/2006/main" noChangeAspect="1"/>
+            </wp:cNvGraphicFramePr>
+            <a:graphic xmlns:a="http://schemas.openxmlformats.org/drawingml/2006/main">
+              <a:graphicData uri="http://schemas.openxmlformats.org/drawingml/2006/picture">
+                <pic:pic xmlns:pic="http://schemas.openxmlformats.org/drawingml/2006/picture">
+                  <pic:nvPicPr>
+                    <pic:cNvPr id="12" name="图片 1"/>
+                    <pic:cNvPicPr>
+                      <a:picLocks noChangeAspect="1"/>
+                    </pic:cNvPicPr>
+                  </pic:nvPicPr>
+                  <pic:blipFill>
+                    <a:blip r:embed="rId15"/>
+                    <a:stretch>
+                      <a:fillRect/>
+                    </a:stretch>
+                  </pic:blipFill>
+                  <pic:spPr>
+                    <a:xfrm>
+                      <a:off x="0" y="0"/>
+                      <a:ext cx="3022600" cy="1714500"/>
+                    </a:xfrm>
+                    <a:prstGeom prst="rect">
+                      <a:avLst/>
+                    </a:prstGeom>
+                    <a:noFill/>
+                    <a:ln>
+                      <a:noFill/>
+                    </a:ln>
+                  </pic:spPr>
+                </pic:pic>
+              </a:graphicData>
+            </a:graphic>
+          </wp:inline>
+        </w:drawing>
+      </w:r>
+    </w:p>
+    <w:p>
+      <w:pPr>
+        <w:pStyle w:val="2"/>
+        <w:bidi w:val="0"/>
+        <w:rPr>
+          <w:rFonts w:hint="eastAsia"/>
+          <w:lang w:val="en-US" w:eastAsia="zh-CN"/>
+        </w:rPr>
+      </w:pPr>
+      <w:r>
+        <w:rPr>
+          <w:rFonts w:hint="eastAsia"/>
+          <w:lang w:val="en-US" w:eastAsia="zh-CN"/>
+        </w:rPr>
+        <w:t>大小设置</w:t>
+      </w:r>
     </w:p>
     <w:p>
       <w:pPr>
@@ -1041,7 +2154,1006 @@
           <w:rFonts w:hint="eastAsia"/>
           <w:lang w:val="en-US" w:eastAsia="zh-CN"/>
         </w:rPr>
-        <w:t>LRU链表</w:t>
+        <w:t>动态调整</w:t>
+      </w:r>
+    </w:p>
+    <w:p>
+      <w:pPr>
+        <w:ind w:firstLine="420" w:firstLineChars="0"/>
+        <w:rPr>
+          <w:rFonts w:hint="default"/>
+          <w:lang w:val="en-US" w:eastAsia="zh-CN"/>
+        </w:rPr>
+      </w:pPr>
+      <w:r>
+        <w:rPr>
+          <w:rFonts w:hint="default"/>
+          <w:lang w:val="en-US" w:eastAsia="zh-CN"/>
+        </w:rPr>
+        <w:t>假设我们现在的Buffer Pool的大小是2GB大小，现在想将其扩大到4GB，现在说一下如果真的要这么做，我们的MySq需要做哪些事情。首先，MySQL需要向操作系统申请一块大小为4G的连续的地址连续的内存空间，然后将原来的Buffer Pool中的数据拷贝到新的Buffer Pool中。</w:t>
+      </w:r>
+    </w:p>
+    <w:p>
+      <w:pPr>
+        <w:ind w:firstLine="420" w:firstLineChars="0"/>
+        <w:rPr>
+          <w:rFonts w:hint="default"/>
+          <w:lang w:val="en-US" w:eastAsia="zh-CN"/>
+        </w:rPr>
+      </w:pPr>
+      <w:r>
+        <w:rPr>
+          <w:rFonts w:hint="default"/>
+          <w:lang w:val="en-US" w:eastAsia="zh-CN"/>
+        </w:rPr>
+        <w:t>这样可能吗？如果原来的是8G，扩大到16G，那这个将原来的数据复制到新的Buffer Pool中是不是极为耗时的，所以这样的操作MySQL必然是不支持的。但实际上这样的需求是客观存在的，那MySQL是如何解决的呢？</w:t>
+      </w:r>
+    </w:p>
+    <w:p>
+      <w:pPr>
+        <w:ind w:firstLine="420" w:firstLineChars="0"/>
+        <w:rPr>
+          <w:rFonts w:hint="default"/>
+          <w:lang w:val="en-US" w:eastAsia="zh-CN"/>
+        </w:rPr>
+      </w:pPr>
+      <w:r>
+        <w:rPr>
+          <w:rFonts w:hint="default"/>
+          <w:b/>
+          <w:bCs/>
+          <w:lang w:val="en-US" w:eastAsia="zh-CN"/>
+        </w:rPr>
+        <w:t># 什么是chunk机制</w:t>
+      </w:r>
+      <w:r>
+        <w:rPr>
+          <w:rFonts w:hint="default"/>
+          <w:lang w:val="en-US" w:eastAsia="zh-CN"/>
+        </w:rPr>
+        <w:br w:type="textWrapping"/>
+      </w:r>
+      <w:r>
+        <w:rPr>
+          <w:rFonts w:hint="default"/>
+          <w:lang w:val="en-US" w:eastAsia="zh-CN"/>
+        </w:rPr>
+        <w:t xml:space="preserve">    chunk是MySQL 设计的一种机制，这种机制的原理是将Buffer Pool拆分一个一个大小相等的chunk块，每个chunk默认大小为128M（可以通过参数innodb_buffer_pool_chunk_size来调整大小），也就是说Buffer Pool是由一个个的chunk组成的</w:t>
+      </w:r>
+      <w:r>
+        <w:rPr>
+          <w:rFonts w:hint="eastAsia"/>
+          <w:lang w:val="en-US" w:eastAsia="zh-CN"/>
+        </w:rPr>
+        <w:t>。</w:t>
+      </w:r>
+      <w:r>
+        <w:rPr>
+          <w:rFonts w:hint="default"/>
+          <w:lang w:val="en-US" w:eastAsia="zh-CN"/>
+        </w:rPr>
+        <w:br w:type="textWrapping"/>
+      </w:r>
+      <w:r>
+        <w:rPr>
+          <w:rFonts w:hint="default"/>
+          <w:lang w:val="en-US" w:eastAsia="zh-CN"/>
+        </w:rPr>
+        <w:t xml:space="preserve">    假设 Buffer Pool大小是2GB，而一个chunk大小默认是128M，也就是说一个2GB大小的Buffer Pool里面由16个chunk 组成，每个chunk中有自己的缓存页和描述数据，而free链表、flush链表和lru链表是共享的</w:t>
+      </w:r>
+      <w:r>
+        <w:rPr>
+          <w:rFonts w:hint="eastAsia"/>
+          <w:lang w:val="en-US" w:eastAsia="zh-CN"/>
+        </w:rPr>
+        <w:t>。</w:t>
+      </w:r>
+    </w:p>
+    <w:p>
+      <w:pPr>
+        <w:ind w:firstLine="420" w:firstLineChars="0"/>
+        <w:rPr>
+          <w:rFonts w:hint="default"/>
+          <w:lang w:val="en-US" w:eastAsia="zh-CN"/>
+        </w:rPr>
+      </w:pPr>
+      <w:r>
+        <w:rPr>
+          <w:rFonts w:hint="default"/>
+          <w:lang w:val="en-US" w:eastAsia="zh-CN"/>
+        </w:rPr>
+        <w:t>为了处理这种情况，MySQL设计出chunk（http协议中也有使用到这个思想，所以我们会发现很多技术的优秀思想都是在相互借鉴）机制来解决的</w:t>
+      </w:r>
+      <w:r>
+        <w:rPr>
+          <w:rFonts w:hint="eastAsia"/>
+          <w:lang w:val="en-US" w:eastAsia="zh-CN"/>
+        </w:rPr>
+        <w:t>。</w:t>
+      </w:r>
+    </w:p>
+    <w:p>
+      <w:pPr>
+        <w:jc w:val="center"/>
+        <w:rPr>
+          <w:rFonts w:hint="default"/>
+          <w:lang w:val="en-US" w:eastAsia="zh-CN"/>
+        </w:rPr>
+      </w:pPr>
+      <w:r>
+        <w:rPr>
+          <w:rFonts w:hint="default"/>
+          <w:lang w:val="en-US" w:eastAsia="zh-CN"/>
+        </w:rPr>
+        <w:drawing>
+          <wp:inline distT="0" distB="0" distL="114300" distR="114300">
+            <wp:extent cx="3673475" cy="2065655"/>
+            <wp:effectExtent l="0" t="0" r="9525" b="4445"/>
+            <wp:docPr id="10" name="图片 10" descr="14b722876d5f22de83a5390a8179c78"/>
+            <wp:cNvGraphicFramePr>
+              <a:graphicFrameLocks xmlns:a="http://schemas.openxmlformats.org/drawingml/2006/main" noChangeAspect="1"/>
+            </wp:cNvGraphicFramePr>
+            <a:graphic xmlns:a="http://schemas.openxmlformats.org/drawingml/2006/main">
+              <a:graphicData uri="http://schemas.openxmlformats.org/drawingml/2006/picture">
+                <pic:pic xmlns:pic="http://schemas.openxmlformats.org/drawingml/2006/picture">
+                  <pic:nvPicPr>
+                    <pic:cNvPr id="10" name="图片 10" descr="14b722876d5f22de83a5390a8179c78"/>
+                    <pic:cNvPicPr>
+                      <a:picLocks noChangeAspect="1"/>
+                    </pic:cNvPicPr>
+                  </pic:nvPicPr>
+                  <pic:blipFill>
+                    <a:blip r:embed="rId16"/>
+                    <a:stretch>
+                      <a:fillRect/>
+                    </a:stretch>
+                  </pic:blipFill>
+                  <pic:spPr>
+                    <a:xfrm>
+                      <a:off x="0" y="0"/>
+                      <a:ext cx="3673475" cy="2065655"/>
+                    </a:xfrm>
+                    <a:prstGeom prst="rect">
+                      <a:avLst/>
+                    </a:prstGeom>
+                  </pic:spPr>
+                </pic:pic>
+              </a:graphicData>
+            </a:graphic>
+          </wp:inline>
+        </w:drawing>
+      </w:r>
+    </w:p>
+    <w:p>
+      <w:pPr>
+        <w:ind w:firstLine="420" w:firstLineChars="0"/>
+        <w:rPr>
+          <w:rFonts w:hint="default"/>
+          <w:lang w:val="en-US" w:eastAsia="zh-CN"/>
+        </w:rPr>
+      </w:pPr>
+      <w:r>
+        <w:rPr>
+          <w:rFonts w:hint="default"/>
+          <w:lang w:val="en-US" w:eastAsia="zh-CN"/>
+        </w:rPr>
+        <w:t>如果说有多个Buffer Pool ，那就是这样</w:t>
+      </w:r>
+    </w:p>
+    <w:p>
+      <w:pPr>
+        <w:jc w:val="center"/>
+        <w:rPr>
+          <w:rFonts w:hint="default"/>
+          <w:lang w:val="en-US" w:eastAsia="zh-CN"/>
+        </w:rPr>
+      </w:pPr>
+      <w:r>
+        <w:rPr>
+          <w:rFonts w:hint="default"/>
+          <w:lang w:val="en-US" w:eastAsia="zh-CN"/>
+        </w:rPr>
+        <w:drawing>
+          <wp:inline distT="0" distB="0" distL="114300" distR="114300">
+            <wp:extent cx="4925060" cy="1486535"/>
+            <wp:effectExtent l="0" t="0" r="2540" b="12065"/>
+            <wp:docPr id="11" name="图片 11" descr="cbf38fd44f16a84a719e5eaf380900c"/>
+            <wp:cNvGraphicFramePr>
+              <a:graphicFrameLocks xmlns:a="http://schemas.openxmlformats.org/drawingml/2006/main" noChangeAspect="1"/>
+            </wp:cNvGraphicFramePr>
+            <a:graphic xmlns:a="http://schemas.openxmlformats.org/drawingml/2006/main">
+              <a:graphicData uri="http://schemas.openxmlformats.org/drawingml/2006/picture">
+                <pic:pic xmlns:pic="http://schemas.openxmlformats.org/drawingml/2006/picture">
+                  <pic:nvPicPr>
+                    <pic:cNvPr id="11" name="图片 11" descr="cbf38fd44f16a84a719e5eaf380900c"/>
+                    <pic:cNvPicPr>
+                      <a:picLocks noChangeAspect="1"/>
+                    </pic:cNvPicPr>
+                  </pic:nvPicPr>
+                  <pic:blipFill>
+                    <a:blip r:embed="rId17"/>
+                    <a:stretch>
+                      <a:fillRect/>
+                    </a:stretch>
+                  </pic:blipFill>
+                  <pic:spPr>
+                    <a:xfrm>
+                      <a:off x="0" y="0"/>
+                      <a:ext cx="4925060" cy="1486535"/>
+                    </a:xfrm>
+                    <a:prstGeom prst="rect">
+                      <a:avLst/>
+                    </a:prstGeom>
+                  </pic:spPr>
+                </pic:pic>
+              </a:graphicData>
+            </a:graphic>
+          </wp:inline>
+        </w:drawing>
+      </w:r>
+    </w:p>
+    <w:p>
+      <w:pPr>
+        <w:ind w:firstLine="420" w:firstLineChars="0"/>
+        <w:rPr>
+          <w:rFonts w:hint="default"/>
+          <w:lang w:val="en-US" w:eastAsia="zh-CN"/>
+        </w:rPr>
+      </w:pPr>
+      <w:r>
+        <w:rPr>
+          <w:rFonts w:hint="default"/>
+          <w:lang w:val="en-US" w:eastAsia="zh-CN"/>
+        </w:rPr>
+        <w:t>说到这里好像还是没有说到 MySQL到底是如何通过chunk机制来调整大小的。</w:t>
+      </w:r>
+      <w:r>
+        <w:rPr>
+          <w:rFonts w:hint="default"/>
+          <w:color w:val="FF0000"/>
+          <w:lang w:val="en-US" w:eastAsia="zh-CN"/>
+        </w:rPr>
+        <w:t>实际上是这样的，假设现在Buffer Pool有2GB，里面有16个chunk，现在想要扩大到 4GB，那么这个时候只需要新申请一个个的chunk就可以了</w:t>
+      </w:r>
+      <w:r>
+        <w:rPr>
+          <w:rFonts w:hint="default"/>
+          <w:lang w:val="en-US" w:eastAsia="zh-CN"/>
+        </w:rPr>
+        <w:t>。</w:t>
+      </w:r>
+    </w:p>
+    <w:p>
+      <w:pPr>
+        <w:ind w:firstLine="420" w:firstLineChars="0"/>
+        <w:rPr>
+          <w:rFonts w:hint="eastAsia"/>
+          <w:lang w:val="en-US" w:eastAsia="zh-CN"/>
+        </w:rPr>
+      </w:pPr>
+      <w:r>
+        <w:rPr>
+          <w:rFonts w:hint="default"/>
+          <w:color w:val="FF0000"/>
+          <w:lang w:val="en-US" w:eastAsia="zh-CN"/>
+        </w:rPr>
+        <w:t>这样不但不需要申请一块很大的连续的空间，更不需要将复制数据。这样就能达到动态调整大小了</w:t>
+      </w:r>
+      <w:r>
+        <w:rPr>
+          <w:rFonts w:hint="eastAsia"/>
+          <w:lang w:val="en-US" w:eastAsia="zh-CN"/>
+        </w:rPr>
+        <w:t>。</w:t>
+      </w:r>
+    </w:p>
+    <w:p>
+      <w:pPr>
+        <w:pStyle w:val="3"/>
+        <w:bidi w:val="0"/>
+        <w:rPr>
+          <w:rFonts w:hint="eastAsia"/>
+          <w:lang w:val="en-US" w:eastAsia="zh-CN"/>
+        </w:rPr>
+      </w:pPr>
+      <w:r>
+        <w:rPr>
+          <w:rFonts w:hint="eastAsia"/>
+          <w:lang w:val="en-US" w:eastAsia="zh-CN"/>
+        </w:rPr>
+        <w:t>如何设置</w:t>
+      </w:r>
+    </w:p>
+    <w:p>
+      <w:pPr>
+        <w:ind w:firstLine="420" w:firstLineChars="0"/>
+        <w:rPr>
+          <w:rFonts w:hint="default"/>
+          <w:lang w:val="en-US" w:eastAsia="zh-CN"/>
+        </w:rPr>
+      </w:pPr>
+      <w:r>
+        <w:rPr>
+          <w:rFonts w:hint="default"/>
+          <w:lang w:val="en-US" w:eastAsia="zh-CN"/>
+        </w:rPr>
+        <w:t>Buffer Pool是不是越大越好，理论上是的。那如果一个机器内存是16GB那分配给Buffer Pool 15GB，这样很显然是不行的，因为操作系统要占内存，你的机器上总会运行其他的进行的吧？那肯定也是需要占用内存的。根据很多实际生产经验得出的比较合理的大小是机器内存大小的（50%~60%）。</w:t>
+      </w:r>
+    </w:p>
+    <w:p>
+      <w:pPr>
+        <w:ind w:firstLine="420" w:firstLineChars="0"/>
+        <w:rPr>
+          <w:rFonts w:hint="default"/>
+          <w:lang w:val="en-US" w:eastAsia="zh-CN"/>
+        </w:rPr>
+      </w:pPr>
+      <w:r>
+        <w:rPr>
+          <w:rFonts w:hint="default"/>
+          <w:lang w:val="en-US" w:eastAsia="zh-CN"/>
+        </w:rPr>
+        <w:t>最后一起来看看你的INNODB的相关参数，命令是show engine innodb status</w:t>
+      </w:r>
+    </w:p>
+    <w:p>
+      <w:pPr>
+        <w:ind w:firstLine="420" w:firstLineChars="0"/>
+        <w:rPr>
+          <w:rFonts w:hint="default"/>
+          <w:lang w:val="en-US" w:eastAsia="zh-CN"/>
+        </w:rPr>
+      </w:pPr>
+      <w:r>
+        <w:rPr>
+          <w:rFonts w:hint="default"/>
+          <w:lang w:val="en-US" w:eastAsia="zh-CN"/>
+        </w:rPr>
+        <w:t>show engine innodb status;</w:t>
+      </w:r>
+      <w:r>
+        <w:rPr>
+          <w:rFonts w:hint="default"/>
+          <w:lang w:val="en-US" w:eastAsia="zh-CN"/>
+        </w:rPr>
+        <w:br w:type="textWrapping"/>
+      </w:r>
+      <w:r>
+        <w:rPr>
+          <w:rFonts w:hint="eastAsia"/>
+          <w:lang w:val="en-US" w:eastAsia="zh-CN"/>
+        </w:rPr>
+        <w:tab/>
+      </w:r>
+      <w:r>
+        <w:rPr>
+          <w:rFonts w:hint="default"/>
+          <w:lang w:val="en-US" w:eastAsia="zh-CN"/>
+        </w:rPr>
+        <w:t>----------------------</w:t>
+      </w:r>
+      <w:r>
+        <w:rPr>
+          <w:rFonts w:hint="default"/>
+          <w:lang w:val="en-US" w:eastAsia="zh-CN"/>
+        </w:rPr>
+        <w:br w:type="textWrapping"/>
+      </w:r>
+      <w:r>
+        <w:rPr>
+          <w:rFonts w:hint="eastAsia"/>
+          <w:lang w:val="en-US" w:eastAsia="zh-CN"/>
+        </w:rPr>
+        <w:tab/>
+      </w:r>
+      <w:r>
+        <w:rPr>
+          <w:rFonts w:hint="default"/>
+          <w:lang w:val="en-US" w:eastAsia="zh-CN"/>
+        </w:rPr>
+        <w:t>Buffer Pool AND MEMORY</w:t>
+      </w:r>
+      <w:r>
+        <w:rPr>
+          <w:rFonts w:hint="default"/>
+          <w:lang w:val="en-US" w:eastAsia="zh-CN"/>
+        </w:rPr>
+        <w:br w:type="textWrapping"/>
+      </w:r>
+      <w:r>
+        <w:rPr>
+          <w:rFonts w:hint="eastAsia"/>
+          <w:lang w:val="en-US" w:eastAsia="zh-CN"/>
+        </w:rPr>
+        <w:tab/>
+      </w:r>
+      <w:r>
+        <w:rPr>
+          <w:rFonts w:hint="default"/>
+          <w:lang w:val="en-US" w:eastAsia="zh-CN"/>
+        </w:rPr>
+        <w:t>----------------------</w:t>
+      </w:r>
+      <w:r>
+        <w:rPr>
+          <w:rFonts w:hint="default"/>
+          <w:lang w:val="en-US" w:eastAsia="zh-CN"/>
+        </w:rPr>
+        <w:br w:type="textWrapping"/>
+      </w:r>
+      <w:r>
+        <w:rPr>
+          <w:rFonts w:hint="eastAsia"/>
+          <w:lang w:val="en-US" w:eastAsia="zh-CN"/>
+        </w:rPr>
+        <w:tab/>
+      </w:r>
+      <w:r>
+        <w:rPr>
+          <w:rFonts w:hint="default"/>
+          <w:lang w:val="en-US" w:eastAsia="zh-CN"/>
+        </w:rPr>
+        <w:t>-- Buffer Pool 的最终大小</w:t>
+      </w:r>
+      <w:r>
+        <w:rPr>
+          <w:rFonts w:hint="default"/>
+          <w:lang w:val="en-US" w:eastAsia="zh-CN"/>
+        </w:rPr>
+        <w:br w:type="textWrapping"/>
+      </w:r>
+      <w:r>
+        <w:rPr>
+          <w:rFonts w:hint="eastAsia"/>
+          <w:lang w:val="en-US" w:eastAsia="zh-CN"/>
+        </w:rPr>
+        <w:tab/>
+      </w:r>
+      <w:r>
+        <w:rPr>
+          <w:rFonts w:hint="default"/>
+          <w:lang w:val="en-US" w:eastAsia="zh-CN"/>
+        </w:rPr>
+        <w:t>Total memory allocated</w:t>
+      </w:r>
+      <w:r>
+        <w:rPr>
+          <w:rFonts w:hint="default"/>
+          <w:lang w:val="en-US" w:eastAsia="zh-CN"/>
+        </w:rPr>
+        <w:br w:type="textWrapping"/>
+      </w:r>
+      <w:r>
+        <w:rPr>
+          <w:rFonts w:hint="eastAsia"/>
+          <w:lang w:val="en-US" w:eastAsia="zh-CN"/>
+        </w:rPr>
+        <w:tab/>
+      </w:r>
+      <w:r>
+        <w:rPr>
+          <w:rFonts w:hint="default"/>
+          <w:lang w:val="en-US" w:eastAsia="zh-CN"/>
+        </w:rPr>
+        <w:t>-- Buffer Pool 一共有多少个缓存页</w:t>
+      </w:r>
+      <w:r>
+        <w:rPr>
+          <w:rFonts w:hint="default"/>
+          <w:lang w:val="en-US" w:eastAsia="zh-CN"/>
+        </w:rPr>
+        <w:br w:type="textWrapping"/>
+      </w:r>
+      <w:r>
+        <w:rPr>
+          <w:rFonts w:hint="eastAsia"/>
+          <w:lang w:val="en-US" w:eastAsia="zh-CN"/>
+        </w:rPr>
+        <w:tab/>
+      </w:r>
+      <w:r>
+        <w:rPr>
+          <w:rFonts w:hint="default"/>
+          <w:lang w:val="en-US" w:eastAsia="zh-CN"/>
+        </w:rPr>
+        <w:t>Buffer Pool size</w:t>
+      </w:r>
+      <w:r>
+        <w:rPr>
+          <w:rFonts w:hint="default"/>
+          <w:lang w:val="en-US" w:eastAsia="zh-CN"/>
+        </w:rPr>
+        <w:br w:type="textWrapping"/>
+      </w:r>
+      <w:r>
+        <w:rPr>
+          <w:rFonts w:hint="eastAsia"/>
+          <w:lang w:val="en-US" w:eastAsia="zh-CN"/>
+        </w:rPr>
+        <w:tab/>
+      </w:r>
+      <w:r>
+        <w:rPr>
+          <w:rFonts w:hint="default"/>
+          <w:lang w:val="en-US" w:eastAsia="zh-CN"/>
+        </w:rPr>
+        <w:t>-- free 链表中一共有多少个缓存也是可以使用的</w:t>
+      </w:r>
+      <w:r>
+        <w:rPr>
+          <w:rFonts w:hint="default"/>
+          <w:lang w:val="en-US" w:eastAsia="zh-CN"/>
+        </w:rPr>
+        <w:br w:type="textWrapping"/>
+      </w:r>
+      <w:r>
+        <w:rPr>
+          <w:rFonts w:hint="eastAsia"/>
+          <w:lang w:val="en-US" w:eastAsia="zh-CN"/>
+        </w:rPr>
+        <w:tab/>
+      </w:r>
+      <w:r>
+        <w:rPr>
+          <w:rFonts w:hint="default"/>
+          <w:lang w:val="en-US" w:eastAsia="zh-CN"/>
+        </w:rPr>
+        <w:t xml:space="preserve">Free buffers </w:t>
+      </w:r>
+      <w:r>
+        <w:rPr>
+          <w:rFonts w:hint="default"/>
+          <w:lang w:val="en-US" w:eastAsia="zh-CN"/>
+        </w:rPr>
+        <w:br w:type="textWrapping"/>
+      </w:r>
+      <w:r>
+        <w:rPr>
+          <w:rFonts w:hint="eastAsia"/>
+          <w:lang w:val="en-US" w:eastAsia="zh-CN"/>
+        </w:rPr>
+        <w:tab/>
+      </w:r>
+      <w:r>
+        <w:rPr>
+          <w:rFonts w:hint="default"/>
+          <w:lang w:val="en-US" w:eastAsia="zh-CN"/>
+        </w:rPr>
+        <w:t>-- lru链表中一共有多少个缓存页</w:t>
+      </w:r>
+      <w:r>
+        <w:rPr>
+          <w:rFonts w:hint="default"/>
+          <w:lang w:val="en-US" w:eastAsia="zh-CN"/>
+        </w:rPr>
+        <w:br w:type="textWrapping"/>
+      </w:r>
+      <w:r>
+        <w:rPr>
+          <w:rFonts w:hint="eastAsia"/>
+          <w:lang w:val="en-US" w:eastAsia="zh-CN"/>
+        </w:rPr>
+        <w:tab/>
+      </w:r>
+      <w:r>
+        <w:rPr>
+          <w:rFonts w:hint="default"/>
+          <w:lang w:val="en-US" w:eastAsia="zh-CN"/>
+        </w:rPr>
+        <w:t xml:space="preserve">Database pages </w:t>
+      </w:r>
+      <w:r>
+        <w:rPr>
+          <w:rFonts w:hint="default"/>
+          <w:lang w:val="en-US" w:eastAsia="zh-CN"/>
+        </w:rPr>
+        <w:br w:type="textWrapping"/>
+      </w:r>
+      <w:r>
+        <w:rPr>
+          <w:rFonts w:hint="eastAsia"/>
+          <w:lang w:val="en-US" w:eastAsia="zh-CN"/>
+        </w:rPr>
+        <w:tab/>
+      </w:r>
+      <w:r>
+        <w:rPr>
+          <w:rFonts w:hint="default"/>
+          <w:lang w:val="en-US" w:eastAsia="zh-CN"/>
+        </w:rPr>
+        <w:t>-- lru链表链表中的冷数据区一共有多少个缓存页</w:t>
+      </w:r>
+      <w:r>
+        <w:rPr>
+          <w:rFonts w:hint="default"/>
+          <w:lang w:val="en-US" w:eastAsia="zh-CN"/>
+        </w:rPr>
+        <w:br w:type="textWrapping"/>
+      </w:r>
+      <w:r>
+        <w:rPr>
+          <w:rFonts w:hint="eastAsia"/>
+          <w:lang w:val="en-US" w:eastAsia="zh-CN"/>
+        </w:rPr>
+        <w:tab/>
+      </w:r>
+      <w:r>
+        <w:rPr>
+          <w:rFonts w:hint="default"/>
+          <w:lang w:val="en-US" w:eastAsia="zh-CN"/>
+        </w:rPr>
+        <w:t xml:space="preserve">Old database pages </w:t>
+      </w:r>
+      <w:r>
+        <w:rPr>
+          <w:rFonts w:hint="default"/>
+          <w:lang w:val="en-US" w:eastAsia="zh-CN"/>
+        </w:rPr>
+        <w:br w:type="textWrapping"/>
+      </w:r>
+      <w:r>
+        <w:rPr>
+          <w:rFonts w:hint="eastAsia"/>
+          <w:lang w:val="en-US" w:eastAsia="zh-CN"/>
+        </w:rPr>
+        <w:tab/>
+      </w:r>
+      <w:r>
+        <w:rPr>
+          <w:rFonts w:hint="default"/>
+          <w:lang w:val="en-US" w:eastAsia="zh-CN"/>
+        </w:rPr>
+        <w:t>-- flush链表中的缓存页的数量</w:t>
+      </w:r>
+      <w:r>
+        <w:rPr>
+          <w:rFonts w:hint="default"/>
+          <w:lang w:val="en-US" w:eastAsia="zh-CN"/>
+        </w:rPr>
+        <w:br w:type="textWrapping"/>
+      </w:r>
+      <w:r>
+        <w:rPr>
+          <w:rFonts w:hint="eastAsia"/>
+          <w:lang w:val="en-US" w:eastAsia="zh-CN"/>
+        </w:rPr>
+        <w:tab/>
+      </w:r>
+      <w:r>
+        <w:rPr>
+          <w:rFonts w:hint="default"/>
+          <w:lang w:val="en-US" w:eastAsia="zh-CN"/>
+        </w:rPr>
+        <w:t xml:space="preserve">Modified db pages </w:t>
+      </w:r>
+      <w:r>
+        <w:rPr>
+          <w:rFonts w:hint="default"/>
+          <w:lang w:val="en-US" w:eastAsia="zh-CN"/>
+        </w:rPr>
+        <w:br w:type="textWrapping"/>
+      </w:r>
+      <w:r>
+        <w:rPr>
+          <w:rFonts w:hint="eastAsia"/>
+          <w:lang w:val="en-US" w:eastAsia="zh-CN"/>
+        </w:rPr>
+        <w:tab/>
+      </w:r>
+      <w:r>
+        <w:rPr>
+          <w:rFonts w:hint="default"/>
+          <w:lang w:val="en-US" w:eastAsia="zh-CN"/>
+        </w:rPr>
+        <w:t>-- 等待从磁盘上加载进来的缓存页的数量</w:t>
+      </w:r>
+      <w:r>
+        <w:rPr>
+          <w:rFonts w:hint="default"/>
+          <w:lang w:val="en-US" w:eastAsia="zh-CN"/>
+        </w:rPr>
+        <w:br w:type="textWrapping"/>
+      </w:r>
+      <w:r>
+        <w:rPr>
+          <w:rFonts w:hint="eastAsia"/>
+          <w:lang w:val="en-US" w:eastAsia="zh-CN"/>
+        </w:rPr>
+        <w:tab/>
+      </w:r>
+      <w:r>
+        <w:rPr>
+          <w:rFonts w:hint="default"/>
+          <w:lang w:val="en-US" w:eastAsia="zh-CN"/>
+        </w:rPr>
+        <w:t xml:space="preserve">Pending reads </w:t>
+      </w:r>
+      <w:r>
+        <w:rPr>
+          <w:rFonts w:hint="default"/>
+          <w:lang w:val="en-US" w:eastAsia="zh-CN"/>
+        </w:rPr>
+        <w:br w:type="textWrapping"/>
+      </w:r>
+      <w:r>
+        <w:rPr>
+          <w:rFonts w:hint="eastAsia"/>
+          <w:lang w:val="en-US" w:eastAsia="zh-CN"/>
+        </w:rPr>
+        <w:tab/>
+      </w:r>
+      <w:r>
+        <w:rPr>
+          <w:rFonts w:hint="default"/>
+          <w:lang w:val="en-US" w:eastAsia="zh-CN"/>
+        </w:rPr>
+        <w:t>-- 即将从lru链表中刷入磁盘的数量，flush链表中即将刷入磁盘的缓存页的数量</w:t>
+      </w:r>
+      <w:r>
+        <w:rPr>
+          <w:rFonts w:hint="default"/>
+          <w:lang w:val="en-US" w:eastAsia="zh-CN"/>
+        </w:rPr>
+        <w:br w:type="textWrapping"/>
+      </w:r>
+      <w:r>
+        <w:rPr>
+          <w:rFonts w:hint="eastAsia"/>
+          <w:lang w:val="en-US" w:eastAsia="zh-CN"/>
+        </w:rPr>
+        <w:tab/>
+      </w:r>
+      <w:r>
+        <w:rPr>
+          <w:rFonts w:hint="default"/>
+          <w:lang w:val="en-US" w:eastAsia="zh-CN"/>
+        </w:rPr>
+        <w:t>Pending writes: LRU 0, flush list 0, single page 0</w:t>
+      </w:r>
+      <w:r>
+        <w:rPr>
+          <w:rFonts w:hint="default"/>
+          <w:lang w:val="en-US" w:eastAsia="zh-CN"/>
+        </w:rPr>
+        <w:br w:type="textWrapping"/>
+      </w:r>
+      <w:r>
+        <w:rPr>
+          <w:rFonts w:hint="eastAsia"/>
+          <w:lang w:val="en-US" w:eastAsia="zh-CN"/>
+        </w:rPr>
+        <w:tab/>
+      </w:r>
+      <w:r>
+        <w:rPr>
+          <w:rFonts w:hint="default"/>
+          <w:lang w:val="en-US" w:eastAsia="zh-CN"/>
+        </w:rPr>
+        <w:t>-- lru链表的冷数据区的缓存页被访问之后转移到热数据区的缓存页的数量，以及冷数据区里1s之内被访问但是没有进入到热数据区的缓存页的数量</w:t>
+      </w:r>
+      <w:r>
+        <w:rPr>
+          <w:rFonts w:hint="default"/>
+          <w:lang w:val="en-US" w:eastAsia="zh-CN"/>
+        </w:rPr>
+        <w:br w:type="textWrapping"/>
+      </w:r>
+      <w:r>
+        <w:rPr>
+          <w:rFonts w:hint="eastAsia"/>
+          <w:lang w:val="en-US" w:eastAsia="zh-CN"/>
+        </w:rPr>
+        <w:tab/>
+      </w:r>
+      <w:r>
+        <w:rPr>
+          <w:rFonts w:hint="default"/>
+          <w:lang w:val="en-US" w:eastAsia="zh-CN"/>
+        </w:rPr>
+        <w:t>Pages made young 260368814, not young 0</w:t>
+      </w:r>
+      <w:r>
+        <w:rPr>
+          <w:rFonts w:hint="default"/>
+          <w:lang w:val="en-US" w:eastAsia="zh-CN"/>
+        </w:rPr>
+        <w:br w:type="textWrapping"/>
+      </w:r>
+      <w:r>
+        <w:rPr>
+          <w:rFonts w:hint="eastAsia"/>
+          <w:lang w:val="en-US" w:eastAsia="zh-CN"/>
+        </w:rPr>
+        <w:tab/>
+      </w:r>
+      <w:r>
+        <w:rPr>
+          <w:rFonts w:hint="default"/>
+          <w:lang w:val="en-US" w:eastAsia="zh-CN"/>
+        </w:rPr>
+        <w:t>-- 每秒从冷数据转移到热数据区的缓存页的数量，以及每秒在冷数据区被访问但是没有进入热数据区的缓存页的数量</w:t>
+      </w:r>
+      <w:r>
+        <w:rPr>
+          <w:rFonts w:hint="default"/>
+          <w:lang w:val="en-US" w:eastAsia="zh-CN"/>
+        </w:rPr>
+        <w:br w:type="textWrapping"/>
+      </w:r>
+      <w:r>
+        <w:rPr>
+          <w:rFonts w:hint="eastAsia"/>
+          <w:lang w:val="en-US" w:eastAsia="zh-CN"/>
+        </w:rPr>
+        <w:tab/>
+      </w:r>
+      <w:r>
+        <w:rPr>
+          <w:rFonts w:hint="default"/>
+          <w:lang w:val="en-US" w:eastAsia="zh-CN"/>
+        </w:rPr>
+        <w:t>332.69 youngs/s, 0.00 non-youngs/s</w:t>
+      </w:r>
+      <w:r>
+        <w:rPr>
+          <w:rFonts w:hint="default"/>
+          <w:lang w:val="en-US" w:eastAsia="zh-CN"/>
+        </w:rPr>
+        <w:br w:type="textWrapping"/>
+      </w:r>
+      <w:r>
+        <w:rPr>
+          <w:rFonts w:hint="eastAsia"/>
+          <w:lang w:val="en-US" w:eastAsia="zh-CN"/>
+        </w:rPr>
+        <w:tab/>
+      </w:r>
+      <w:r>
+        <w:rPr>
+          <w:rFonts w:hint="default"/>
+          <w:lang w:val="en-US" w:eastAsia="zh-CN"/>
+        </w:rPr>
+        <w:t>-- 已经读取创建和写入的缓存页的数量，以及每秒读取、创建和写入的缓存页的数量</w:t>
+      </w:r>
+      <w:r>
+        <w:rPr>
+          <w:rFonts w:hint="default"/>
+          <w:lang w:val="en-US" w:eastAsia="zh-CN"/>
+        </w:rPr>
+        <w:br w:type="textWrapping"/>
+      </w:r>
+      <w:r>
+        <w:rPr>
+          <w:rFonts w:hint="eastAsia"/>
+          <w:lang w:val="en-US" w:eastAsia="zh-CN"/>
+        </w:rPr>
+        <w:tab/>
+      </w:r>
+      <w:r>
+        <w:rPr>
+          <w:rFonts w:hint="default"/>
+          <w:lang w:val="en-US" w:eastAsia="zh-CN"/>
+        </w:rPr>
+        <w:t>Pages read 249280313, created 1075315, written 32924991 359.96 reads/s, 0.02 creates/s, 0.23 writes/s</w:t>
+      </w:r>
+      <w:r>
+        <w:rPr>
+          <w:rFonts w:hint="default"/>
+          <w:lang w:val="en-US" w:eastAsia="zh-CN"/>
+        </w:rPr>
+        <w:br w:type="textWrapping"/>
+      </w:r>
+      <w:r>
+        <w:rPr>
+          <w:rFonts w:hint="eastAsia"/>
+          <w:lang w:val="en-US" w:eastAsia="zh-CN"/>
+        </w:rPr>
+        <w:tab/>
+      </w:r>
+      <w:r>
+        <w:rPr>
+          <w:rFonts w:hint="default"/>
+          <w:lang w:val="en-US" w:eastAsia="zh-CN"/>
+        </w:rPr>
+        <w:t>-- 表示1000次访问中，有多少次是命中了BufferPool缓存中的缓存页，以及每1000次访问有多少数据从冷数据区转移到热数据区，以及没有转移的缓存页的数量</w:t>
+      </w:r>
+      <w:r>
+        <w:rPr>
+          <w:rFonts w:hint="default"/>
+          <w:lang w:val="en-US" w:eastAsia="zh-CN"/>
+        </w:rPr>
+        <w:br w:type="textWrapping"/>
+      </w:r>
+      <w:r>
+        <w:rPr>
+          <w:rFonts w:hint="eastAsia"/>
+          <w:lang w:val="en-US" w:eastAsia="zh-CN"/>
+        </w:rPr>
+        <w:tab/>
+      </w:r>
+      <w:r>
+        <w:rPr>
+          <w:rFonts w:hint="default"/>
+          <w:lang w:val="en-US" w:eastAsia="zh-CN"/>
+        </w:rPr>
+        <w:t>Buffer Pool hit rate 867 / 1000, young-making rate 123 / 1000 not 0 / 1000</w:t>
+      </w:r>
+      <w:r>
+        <w:rPr>
+          <w:rFonts w:hint="default"/>
+          <w:lang w:val="en-US" w:eastAsia="zh-CN"/>
+        </w:rPr>
+        <w:br w:type="textWrapping"/>
+      </w:r>
+      <w:r>
+        <w:rPr>
+          <w:rFonts w:hint="eastAsia"/>
+          <w:lang w:val="en-US" w:eastAsia="zh-CN"/>
+        </w:rPr>
+        <w:tab/>
+      </w:r>
+      <w:r>
+        <w:rPr>
+          <w:rFonts w:hint="default"/>
+          <w:lang w:val="en-US" w:eastAsia="zh-CN"/>
+        </w:rPr>
+        <w:t>-- lru链表中缓存页的数量</w:t>
+      </w:r>
+      <w:r>
+        <w:rPr>
+          <w:rFonts w:hint="default"/>
+          <w:lang w:val="en-US" w:eastAsia="zh-CN"/>
+        </w:rPr>
+        <w:br w:type="textWrapping"/>
+      </w:r>
+      <w:r>
+        <w:rPr>
+          <w:rFonts w:hint="eastAsia"/>
+          <w:lang w:val="en-US" w:eastAsia="zh-CN"/>
+        </w:rPr>
+        <w:tab/>
+      </w:r>
+      <w:r>
+        <w:rPr>
+          <w:rFonts w:hint="default"/>
+          <w:lang w:val="en-US" w:eastAsia="zh-CN"/>
+        </w:rPr>
+        <w:t>LRU len: 8190</w:t>
+      </w:r>
+      <w:r>
+        <w:rPr>
+          <w:rFonts w:hint="default"/>
+          <w:lang w:val="en-US" w:eastAsia="zh-CN"/>
+        </w:rPr>
+        <w:br w:type="textWrapping"/>
+      </w:r>
+      <w:r>
+        <w:rPr>
+          <w:rFonts w:hint="eastAsia"/>
+          <w:lang w:val="en-US" w:eastAsia="zh-CN"/>
+        </w:rPr>
+        <w:tab/>
+      </w:r>
+      <w:r>
+        <w:rPr>
+          <w:rFonts w:hint="default"/>
+          <w:lang w:val="en-US" w:eastAsia="zh-CN"/>
+        </w:rPr>
+        <w:t>-- 最近50s读取磁盘页的总数，cur[0]表示现在正在读取的磁盘页的总数</w:t>
+      </w:r>
+      <w:r>
+        <w:rPr>
+          <w:rFonts w:hint="default"/>
+          <w:lang w:val="en-US" w:eastAsia="zh-CN"/>
+        </w:rPr>
+        <w:br w:type="textWrapping"/>
+      </w:r>
+      <w:r>
+        <w:rPr>
+          <w:rFonts w:hint="default"/>
+          <w:lang w:val="en-US" w:eastAsia="zh-CN"/>
+        </w:rPr>
+        <w:t>I/O sum[5198]:cur[0],</w:t>
       </w:r>
     </w:p>
     <w:p>
@@ -1359,7 +3471,7 @@
     <w:name w:val="heading 1"/>
     <w:basedOn w:val="1"/>
     <w:next w:val="1"/>
-    <w:link w:val="24"/>
+    <w:link w:val="25"/>
     <w:qFormat/>
     <w:uiPriority w:val="0"/>
     <w:pPr>
@@ -1381,7 +3493,7 @@
     <w:name w:val="heading 2"/>
     <w:basedOn w:val="1"/>
     <w:next w:val="1"/>
-    <w:link w:val="23"/>
+    <w:link w:val="24"/>
     <w:unhideWhenUsed/>
     <w:qFormat/>
     <w:uiPriority w:val="0"/>
@@ -1404,7 +3516,7 @@
     <w:name w:val="heading 3"/>
     <w:basedOn w:val="1"/>
     <w:next w:val="1"/>
-    <w:link w:val="22"/>
+    <w:link w:val="23"/>
     <w:unhideWhenUsed/>
     <w:qFormat/>
     <w:uiPriority w:val="0"/>
@@ -1426,7 +3538,7 @@
     <w:name w:val="heading 4"/>
     <w:basedOn w:val="1"/>
     <w:next w:val="1"/>
-    <w:link w:val="21"/>
+    <w:link w:val="22"/>
     <w:unhideWhenUsed/>
     <w:qFormat/>
     <w:uiPriority w:val="0"/>
@@ -1446,7 +3558,7 @@
     <w:name w:val="heading 5"/>
     <w:basedOn w:val="1"/>
     <w:next w:val="1"/>
-    <w:link w:val="27"/>
+    <w:link w:val="28"/>
     <w:unhideWhenUsed/>
     <w:qFormat/>
     <w:uiPriority w:val="0"/>
@@ -1502,13 +3614,13 @@
       <w:sz w:val="24"/>
     </w:rPr>
   </w:style>
-  <w:style w:type="character" w:default="1" w:styleId="15">
+  <w:style w:type="character" w:default="1" w:styleId="16">
     <w:name w:val="Default Paragraph Font"/>
     <w:unhideWhenUsed/>
     <w:qFormat/>
     <w:uiPriority w:val="1"/>
   </w:style>
-  <w:style w:type="table" w:default="1" w:styleId="14">
+  <w:style w:type="table" w:default="1" w:styleId="15">
     <w:name w:val="Normal Table"/>
     <w:semiHidden/>
     <w:qFormat/>
@@ -1556,7 +3668,7 @@
   <w:style w:type="paragraph" w:styleId="11">
     <w:name w:val="footnote text"/>
     <w:basedOn w:val="1"/>
-    <w:link w:val="26"/>
+    <w:link w:val="27"/>
     <w:qFormat/>
     <w:uiPriority w:val="0"/>
     <w:pPr>
@@ -1581,6 +3693,39 @@
     </w:pPr>
   </w:style>
   <w:style w:type="paragraph" w:styleId="13">
+    <w:name w:val="HTML Preformatted"/>
+    <w:basedOn w:val="1"/>
+    <w:uiPriority w:val="0"/>
+    <w:pPr>
+      <w:tabs>
+        <w:tab w:val="left" w:pos="916"/>
+        <w:tab w:val="left" w:pos="1832"/>
+        <w:tab w:val="left" w:pos="2748"/>
+        <w:tab w:val="left" w:pos="3664"/>
+        <w:tab w:val="left" w:pos="4580"/>
+        <w:tab w:val="left" w:pos="5496"/>
+        <w:tab w:val="left" w:pos="6412"/>
+        <w:tab w:val="left" w:pos="7328"/>
+        <w:tab w:val="left" w:pos="8244"/>
+        <w:tab w:val="left" w:pos="9160"/>
+        <w:tab w:val="left" w:pos="10076"/>
+        <w:tab w:val="left" w:pos="10992"/>
+        <w:tab w:val="left" w:pos="11908"/>
+        <w:tab w:val="left" w:pos="12824"/>
+        <w:tab w:val="left" w:pos="13740"/>
+        <w:tab w:val="left" w:pos="14656"/>
+      </w:tabs>
+      <w:jc w:val="left"/>
+    </w:pPr>
+    <w:rPr>
+      <w:rFonts w:hint="eastAsia" w:ascii="宋体" w:hAnsi="宋体" w:eastAsia="宋体" w:cs="宋体"/>
+      <w:kern w:val="0"/>
+      <w:sz w:val="24"/>
+      <w:szCs w:val="24"/>
+      <w:lang w:val="en-US" w:eastAsia="zh-CN" w:bidi="ar"/>
+    </w:rPr>
+  </w:style>
+  <w:style w:type="paragraph" w:styleId="14">
     <w:name w:val="Normal (Web)"/>
     <w:basedOn w:val="1"/>
     <w:uiPriority w:val="0"/>
@@ -1595,36 +3740,36 @@
       <w:lang w:val="en-US" w:eastAsia="zh-CN" w:bidi="ar"/>
     </w:rPr>
   </w:style>
-  <w:style w:type="character" w:styleId="16">
+  <w:style w:type="character" w:styleId="17">
     <w:name w:val="Strong"/>
-    <w:basedOn w:val="15"/>
+    <w:basedOn w:val="16"/>
     <w:qFormat/>
     <w:uiPriority w:val="0"/>
     <w:rPr>
       <w:b/>
     </w:rPr>
   </w:style>
-  <w:style w:type="character" w:styleId="17">
+  <w:style w:type="character" w:styleId="18">
     <w:name w:val="Hyperlink"/>
-    <w:basedOn w:val="15"/>
+    <w:basedOn w:val="16"/>
     <w:uiPriority w:val="0"/>
     <w:rPr>
       <w:color w:val="0000FF"/>
       <w:u w:val="single"/>
     </w:rPr>
   </w:style>
-  <w:style w:type="character" w:styleId="18">
+  <w:style w:type="character" w:styleId="19">
     <w:name w:val="HTML Code"/>
-    <w:basedOn w:val="15"/>
+    <w:basedOn w:val="16"/>
     <w:uiPriority w:val="0"/>
     <w:rPr>
       <w:rFonts w:ascii="Courier New" w:hAnsi="Courier New"/>
       <w:sz w:val="20"/>
     </w:rPr>
   </w:style>
-  <w:style w:type="character" w:styleId="19">
+  <w:style w:type="character" w:styleId="20">
     <w:name w:val="footnote reference"/>
-    <w:basedOn w:val="15"/>
+    <w:basedOn w:val="16"/>
     <w:qFormat/>
     <w:uiPriority w:val="0"/>
     <w:rPr>
@@ -1632,7 +3777,7 @@
       <w:vertAlign w:val="superscript"/>
     </w:rPr>
   </w:style>
-  <w:style w:type="paragraph" w:customStyle="1" w:styleId="20">
+  <w:style w:type="paragraph" w:customStyle="1" w:styleId="21">
     <w:name w:val="WPSOffice手动目录 1"/>
     <w:basedOn w:val="5"/>
     <w:qFormat/>
@@ -1646,7 +3791,7 @@
       <w:szCs w:val="20"/>
     </w:rPr>
   </w:style>
-  <w:style w:type="character" w:customStyle="1" w:styleId="21">
+  <w:style w:type="character" w:customStyle="1" w:styleId="22">
     <w:name w:val="标题 4 Char"/>
     <w:link w:val="5"/>
     <w:qFormat/>
@@ -1657,7 +3802,7 @@
       <w:szCs w:val="24"/>
     </w:rPr>
   </w:style>
-  <w:style w:type="character" w:customStyle="1" w:styleId="22">
+  <w:style w:type="character" w:customStyle="1" w:styleId="23">
     <w:name w:val="标题 3 Char"/>
     <w:link w:val="4"/>
     <w:qFormat/>
@@ -1669,9 +3814,9 @@
       <w:sz w:val="24"/>
     </w:rPr>
   </w:style>
-  <w:style w:type="character" w:customStyle="1" w:styleId="23">
+  <w:style w:type="character" w:customStyle="1" w:styleId="24">
     <w:name w:val="标题 2 Char"/>
-    <w:basedOn w:val="15"/>
+    <w:basedOn w:val="16"/>
     <w:link w:val="3"/>
     <w:qFormat/>
     <w:uiPriority w:val="0"/>
@@ -1683,7 +3828,7 @@
       <w:szCs w:val="32"/>
     </w:rPr>
   </w:style>
-  <w:style w:type="character" w:customStyle="1" w:styleId="24">
+  <w:style w:type="character" w:customStyle="1" w:styleId="25">
     <w:name w:val="标题 1 Char"/>
     <w:link w:val="2"/>
     <w:qFormat/>
@@ -1697,15 +3842,15 @@
       <w:szCs w:val="44"/>
     </w:rPr>
   </w:style>
-  <w:style w:type="paragraph" w:customStyle="1" w:styleId="25">
+  <w:style w:type="paragraph" w:customStyle="1" w:styleId="26">
     <w:name w:val="标题五"/>
     <w:basedOn w:val="6"/>
     <w:qFormat/>
     <w:uiPriority w:val="0"/>
   </w:style>
-  <w:style w:type="character" w:customStyle="1" w:styleId="26">
+  <w:style w:type="character" w:customStyle="1" w:styleId="27">
     <w:name w:val="脚注文本 字符"/>
-    <w:basedOn w:val="15"/>
+    <w:basedOn w:val="16"/>
     <w:link w:val="11"/>
     <w:qFormat/>
     <w:uiPriority w:val="99"/>
@@ -1715,9 +3860,9 @@
       <w:szCs w:val="18"/>
     </w:rPr>
   </w:style>
-  <w:style w:type="character" w:customStyle="1" w:styleId="27">
+  <w:style w:type="character" w:customStyle="1" w:styleId="28">
     <w:name w:val="标题 5 字符"/>
-    <w:basedOn w:val="15"/>
+    <w:basedOn w:val="16"/>
     <w:link w:val="6"/>
     <w:qFormat/>
     <w:uiPriority w:val="9"/>

</xml_diff>